<commit_message>
Added a list indicating which protocols are written in one-sided pseudo-code.
git-svn-id: https://svn.cs.biu.ac.il/svn/development/SDK@41 ba1fec17-5bc3-4c1d-a110-6a66ae20c876
</commit_message>
<xml_diff>
--- a/Docs/OneSidedPseudoCode.docx
+++ b/Docs/OneSidedPseudoCode.docx
@@ -41256,11 +41256,1929 @@
     </w:p>
     <w:p>
       <w:pPr>
+        <w:pStyle w:val="ListParagraph"/>
+        <w:numPr>
+          <w:ilvl w:val="0"/>
+          <w:numId w:val="23"/>
+        </w:numPr>
+        <w:bidi w:val="0"/>
+        <w:rPr>
+          <w:rFonts w:asciiTheme="majorHAnsi" w:eastAsiaTheme="majorEastAsia" w:hAnsiTheme="majorHAnsi" w:cstheme="majorBidi"/>
+          <w:b/>
+          <w:bCs/>
+          <w:color w:val="365F91" w:themeColor="accent1" w:themeShade="BF"/>
+          <w:sz w:val="28"/>
+          <w:szCs w:val="28"/>
+        </w:rPr>
+      </w:pPr>
+      <w:r>
+        <w:rPr>
+          <w:rFonts w:asciiTheme="majorHAnsi" w:eastAsiaTheme="majorEastAsia" w:hAnsiTheme="majorHAnsi" w:cstheme="majorBidi"/>
+          <w:b/>
+          <w:bCs/>
+          <w:color w:val="365F91" w:themeColor="accent1" w:themeShade="BF"/>
+          <w:sz w:val="28"/>
+          <w:szCs w:val="28"/>
+        </w:rPr>
+        <w:t>List of algorithms in one-sided pseudo-code</w:t>
+      </w:r>
+    </w:p>
+    <w:p>
+      <w:pPr>
+        <w:pStyle w:val="ListParagraph"/>
+        <w:bidi w:val="0"/>
+        <w:rPr>
+          <w:rFonts w:asciiTheme="majorBidi" w:hAnsiTheme="majorBidi" w:cstheme="majorBidi"/>
+          <w:sz w:val="24"/>
+          <w:szCs w:val="24"/>
+        </w:rPr>
+      </w:pPr>
+      <w:r>
+        <w:rPr>
+          <w:rFonts w:asciiTheme="majorBidi" w:hAnsiTheme="majorBidi" w:cstheme="majorBidi"/>
+          <w:sz w:val="24"/>
+          <w:szCs w:val="24"/>
+        </w:rPr>
+        <w:t xml:space="preserve">In this list the highlighted protocols are written and those that are not highlighted can only be find in pseudo-code that is one-sided. </w:t>
+      </w:r>
+    </w:p>
+    <w:p>
+      <w:pPr>
+        <w:jc w:val="right"/>
+        <w:rPr>
+          <w:b/>
+          <w:bCs/>
+          <w:u w:val="single"/>
+        </w:rPr>
+      </w:pPr>
+      <w:r>
+        <w:rPr>
+          <w:b/>
+          <w:bCs/>
+          <w:u w:val="single"/>
+        </w:rPr>
+        <w:t>Standard c</w:t>
+      </w:r>
+      <w:r>
+        <w:rPr>
+          <w:b/>
+          <w:bCs/>
+          <w:u w:val="single"/>
+        </w:rPr>
+        <w:t>ommitment schemes</w:t>
+      </w:r>
+      <w:r>
+        <w:t xml:space="preserve"> </w:t>
+      </w:r>
+      <w:r>
+        <w:rPr>
+          <w:color w:val="FF0000"/>
+        </w:rPr>
+        <w:t>[EREZ]</w:t>
+      </w:r>
+    </w:p>
+    <w:p>
+      <w:pPr>
+        <w:pStyle w:val="ListParagraph"/>
+        <w:numPr>
+          <w:ilvl w:val="0"/>
+          <w:numId w:val="34"/>
+        </w:numPr>
+        <w:bidi w:val="0"/>
+      </w:pPr>
+      <w:r>
+        <w:lastRenderedPageBreak/>
+        <w:t>Hash-based (random-oracle) commitments: define Commit(x) = HASH(x||r) where r is 128-bits random</w:t>
+      </w:r>
+    </w:p>
+    <w:p>
+      <w:pPr>
+        <w:pStyle w:val="ListParagraph"/>
+        <w:numPr>
+          <w:ilvl w:val="0"/>
+          <w:numId w:val="34"/>
+        </w:numPr>
+        <w:bidi w:val="0"/>
+      </w:pPr>
+      <w:r>
+        <w:t xml:space="preserve">Hash-based commitments: </w:t>
+      </w:r>
+      <w:hyperlink r:id="rId13" w:history="1">
+        <w:r>
+          <w:rPr>
+            <w:rStyle w:val="Hyperlink"/>
+          </w:rPr>
+          <w:t>http://cs.nyu.edu/courses/fall01/G22.3033-003/lect/lecture14.ps</w:t>
+        </w:r>
+      </w:hyperlink>
+      <w:r>
+        <w:t xml:space="preserve"> , Section 2.3</w:t>
+      </w:r>
+    </w:p>
+    <w:p>
+      <w:pPr>
+        <w:pStyle w:val="ListParagraph"/>
+        <w:numPr>
+          <w:ilvl w:val="0"/>
+          <w:numId w:val="34"/>
+        </w:numPr>
+        <w:bidi w:val="0"/>
+      </w:pPr>
+      <w:r>
+        <w:t>Public-key encryption based commitments: commit to x by choosing new (pk,sk) and sending (pk,E(pk,x))</w:t>
+      </w:r>
+    </w:p>
+    <w:p>
+      <w:pPr>
+        <w:pStyle w:val="ListParagraph"/>
+        <w:numPr>
+          <w:ilvl w:val="0"/>
+          <w:numId w:val="34"/>
+        </w:numPr>
+        <w:bidi w:val="0"/>
+      </w:pPr>
+      <w:r>
+        <w:t>UC-secure commitment</w:t>
+      </w:r>
+      <w:r>
+        <w:tab/>
+      </w:r>
+      <w:r>
+        <w:tab/>
+      </w:r>
+      <w:hyperlink r:id="rId14" w:history="1">
+        <w:r>
+          <w:rPr>
+            <w:rStyle w:val="Hyperlink"/>
+          </w:rPr>
+          <w:t>http://eprint.iacr.org/2001/091</w:t>
+        </w:r>
+      </w:hyperlink>
+      <w:r>
+        <w:t xml:space="preserve"> </w:t>
+      </w:r>
+    </w:p>
+    <w:p>
+      <w:pPr>
+        <w:jc w:val="right"/>
+        <w:rPr>
+          <w:rFonts w:hint="cs"/>
+          <w:b/>
+          <w:bCs/>
+          <w:u w:val="single"/>
+          <w:rtl/>
+        </w:rPr>
+      </w:pPr>
+      <w:r>
+        <w:rPr>
+          <w:b/>
+          <w:bCs/>
+          <w:u w:val="single"/>
+        </w:rPr>
+        <w:t>Trapdoor (equivocal) c</w:t>
+      </w:r>
+      <w:r>
+        <w:rPr>
+          <w:b/>
+          <w:bCs/>
+          <w:u w:val="single"/>
+        </w:rPr>
+        <w:t>ommitment schemes</w:t>
+      </w:r>
+      <w:r>
+        <w:rPr>
+          <w:color w:val="FF0000"/>
+        </w:rPr>
+        <w:t xml:space="preserve"> </w:t>
+      </w:r>
+    </w:p>
+    <w:p>
+      <w:pPr>
+        <w:pStyle w:val="ListParagraph"/>
+        <w:numPr>
+          <w:ilvl w:val="0"/>
+          <w:numId w:val="37"/>
+        </w:numPr>
+        <w:bidi w:val="0"/>
+      </w:pPr>
+      <w:r>
+        <w:t>General transformation from Sigma protocol where simulator instructions are provided.</w:t>
+      </w:r>
+    </w:p>
+    <w:p>
+      <w:pPr>
+        <w:jc w:val="right"/>
+        <w:rPr>
+          <w:b/>
+          <w:bCs/>
+          <w:u w:val="single"/>
+        </w:rPr>
+      </w:pPr>
+      <w:r>
+        <w:rPr>
+          <w:b/>
+          <w:bCs/>
+          <w:u w:val="single"/>
+        </w:rPr>
+        <w:t>Extractable c</w:t>
+      </w:r>
+      <w:r>
+        <w:rPr>
+          <w:b/>
+          <w:bCs/>
+          <w:u w:val="single"/>
+        </w:rPr>
+        <w:t>ommitment schemes</w:t>
+      </w:r>
+      <w:r>
+        <w:rPr>
+          <w:color w:val="FF0000"/>
+        </w:rPr>
+        <w:t xml:space="preserve"> [ERAN]</w:t>
+      </w:r>
+    </w:p>
+    <w:p>
+      <w:pPr>
+        <w:pStyle w:val="ListParagraph"/>
+        <w:numPr>
+          <w:ilvl w:val="0"/>
+          <w:numId w:val="42"/>
+        </w:numPr>
+        <w:bidi w:val="0"/>
+        <w:rPr>
+          <w:highlight w:val="yellow"/>
+        </w:rPr>
+      </w:pPr>
+      <w:r>
+        <w:rPr>
+          <w:highlight w:val="yellow"/>
+        </w:rPr>
+        <w:t>Any commitment with a ZKPOK of committed value</w:t>
+      </w:r>
+      <w:r>
+        <w:rPr>
+          <w:highlight w:val="yellow"/>
+        </w:rPr>
+        <w:t xml:space="preserve"> (Pedersen)</w:t>
+      </w:r>
+    </w:p>
+    <w:p>
+      <w:pPr>
+        <w:pStyle w:val="ListParagraph"/>
+        <w:numPr>
+          <w:ilvl w:val="0"/>
+          <w:numId w:val="42"/>
+        </w:numPr>
+        <w:bidi w:val="0"/>
+      </w:pPr>
+      <w:r>
+        <w:t>Others?</w:t>
+      </w:r>
+    </w:p>
+    <w:p>
+      <w:pPr>
+        <w:jc w:val="right"/>
+        <w:rPr>
+          <w:b/>
+          <w:bCs/>
+          <w:u w:val="single"/>
+        </w:rPr>
+      </w:pPr>
+      <w:r>
+        <w:rPr>
+          <w:b/>
+          <w:bCs/>
+          <w:u w:val="single"/>
+        </w:rPr>
+        <w:t>Homomorphic commitment schemes</w:t>
+      </w:r>
+      <w:r>
+        <w:t xml:space="preserve"> </w:t>
+      </w:r>
+      <w:r>
+        <w:rPr>
+          <w:color w:val="FF0000"/>
+        </w:rPr>
+        <w:t>[ERAN]</w:t>
+      </w:r>
+    </w:p>
+    <w:p>
+      <w:pPr>
+        <w:pStyle w:val="ListParagraph"/>
+        <w:numPr>
+          <w:ilvl w:val="0"/>
+          <w:numId w:val="44"/>
+        </w:numPr>
+        <w:bidi w:val="0"/>
+      </w:pPr>
+      <w:r>
+        <w:t xml:space="preserve">Take from LEGO: </w:t>
+      </w:r>
+      <w:hyperlink r:id="rId15" w:history="1">
+        <w:r>
+          <w:rPr>
+            <w:rStyle w:val="Hyperlink"/>
+          </w:rPr>
+          <w:t>http://eprint.iacr.org/2008/427.pdf</w:t>
+        </w:r>
+      </w:hyperlink>
+      <w:r>
+        <w:t xml:space="preserve"> </w:t>
+      </w:r>
+    </w:p>
+    <w:p>
+      <w:pPr>
+        <w:jc w:val="right"/>
+        <w:rPr>
+          <w:u w:val="single"/>
+        </w:rPr>
+      </w:pPr>
+      <w:r>
+        <w:rPr>
+          <w:b/>
+          <w:bCs/>
+          <w:u w:val="single"/>
+        </w:rPr>
+        <w:t>Sigma protocol</w:t>
+      </w:r>
+      <w:r>
+        <w:rPr>
+          <w:color w:val="FF0000"/>
+        </w:rPr>
+        <w:t xml:space="preserve"> [HILA</w:t>
+      </w:r>
+      <w:r>
+        <w:rPr>
+          <w:color w:val="FF0000"/>
+        </w:rPr>
+        <w:t xml:space="preserve"> except for what is marked BENNY</w:t>
+      </w:r>
+      <w:r>
+        <w:rPr>
+          <w:color w:val="FF0000"/>
+        </w:rPr>
+        <w:t>]</w:t>
+      </w:r>
+    </w:p>
+    <w:p>
+      <w:pPr>
+        <w:pStyle w:val="ListParagraph"/>
+        <w:numPr>
+          <w:ilvl w:val="0"/>
+          <w:numId w:val="40"/>
+        </w:numPr>
+        <w:bidi w:val="0"/>
+      </w:pPr>
+      <w:r>
+        <w:t xml:space="preserve">Sigma protocols for Damgard-Jurik </w:t>
+      </w:r>
+      <w:r>
+        <w:tab/>
+      </w:r>
+      <w:r>
+        <w:rPr>
+          <w:color w:val="FF0000"/>
+        </w:rPr>
+        <w:t>[BENNY]</w:t>
+      </w:r>
+    </w:p>
+    <w:p>
+      <w:pPr>
+        <w:pStyle w:val="ListParagraph"/>
+        <w:numPr>
+          <w:ilvl w:val="0"/>
+          <w:numId w:val="40"/>
+        </w:numPr>
+        <w:bidi w:val="0"/>
+        <w:rPr>
+          <w:highlight w:val="yellow"/>
+        </w:rPr>
+      </w:pPr>
+      <w:r>
+        <w:rPr>
+          <w:highlight w:val="yellow"/>
+        </w:rPr>
+        <w:t>Sigma of committed value for Pedersen commitments</w:t>
+      </w:r>
+      <w:r>
+        <w:rPr>
+          <w:highlight w:val="yellow"/>
+        </w:rPr>
+        <w:tab/>
+        <w:t>[???]</w:t>
+      </w:r>
+    </w:p>
+    <w:p>
+      <w:pPr>
+        <w:pStyle w:val="ListParagraph"/>
+        <w:numPr>
+          <w:ilvl w:val="0"/>
+          <w:numId w:val="40"/>
+        </w:numPr>
+        <w:bidi w:val="0"/>
+        <w:rPr>
+          <w:highlight w:val="yellow"/>
+        </w:rPr>
+      </w:pPr>
+      <w:r>
+        <w:rPr>
+          <w:highlight w:val="yellow"/>
+        </w:rPr>
+        <w:t>Sigma of committed value for ElGamal commitments</w:t>
+      </w:r>
+      <w:r>
+        <w:rPr>
+          <w:highlight w:val="yellow"/>
+        </w:rPr>
+        <w:tab/>
+        <w:t>[???]</w:t>
+      </w:r>
+    </w:p>
+    <w:p>
+      <w:pPr>
+        <w:pStyle w:val="ListParagraph"/>
+        <w:numPr>
+          <w:ilvl w:val="0"/>
+          <w:numId w:val="40"/>
+        </w:numPr>
+        <w:bidi w:val="0"/>
+        <w:rPr>
+          <w:highlight w:val="yellow"/>
+        </w:rPr>
+      </w:pPr>
+      <w:r>
+        <w:rPr>
+          <w:highlight w:val="yellow"/>
+        </w:rPr>
+        <w:t>Sigma that committed value is as given</w:t>
+      </w:r>
+      <w:r>
+        <w:rPr>
+          <w:highlight w:val="yellow"/>
+        </w:rPr>
+        <w:tab/>
+        <w:t>- Pedersen</w:t>
+      </w:r>
+      <w:r>
+        <w:rPr>
+          <w:highlight w:val="yellow"/>
+        </w:rPr>
+        <w:tab/>
+        <w:t>[???]</w:t>
+      </w:r>
+    </w:p>
+    <w:p>
+      <w:pPr>
+        <w:pStyle w:val="ListParagraph"/>
+        <w:numPr>
+          <w:ilvl w:val="0"/>
+          <w:numId w:val="40"/>
+        </w:numPr>
+        <w:bidi w:val="0"/>
+      </w:pPr>
+      <w:r>
+        <w:t>Sigma that committed value is as given</w:t>
+      </w:r>
+      <w:r>
+        <w:tab/>
+        <w:t>- El Gamal</w:t>
+      </w:r>
+      <w:r>
+        <w:tab/>
+        <w:t>[???]</w:t>
+      </w:r>
+    </w:p>
+    <w:p>
+      <w:pPr>
+        <w:pStyle w:val="ListParagraph"/>
+        <w:numPr>
+          <w:ilvl w:val="0"/>
+          <w:numId w:val="40"/>
+        </w:numPr>
+        <w:bidi w:val="0"/>
+      </w:pPr>
+      <w:r>
+        <w:t xml:space="preserve">General compound statements </w:t>
+      </w:r>
+      <w:r>
+        <w:tab/>
+      </w:r>
+      <w:r>
+        <w:tab/>
+      </w:r>
+      <w:r>
+        <w:rPr>
+          <w:color w:val="FF0000"/>
+        </w:rPr>
+        <w:t>[BENNY]</w:t>
+      </w:r>
+    </w:p>
+    <w:p>
+      <w:pPr>
+        <w:jc w:val="right"/>
+        <w:rPr>
+          <w:b/>
+          <w:bCs/>
+          <w:u w:val="single"/>
+        </w:rPr>
+      </w:pPr>
+      <w:r>
+        <w:rPr>
+          <w:b/>
+          <w:bCs/>
+          <w:u w:val="single"/>
+        </w:rPr>
+        <w:t>Zero knowledge</w:t>
+      </w:r>
+      <w:r>
+        <w:t xml:space="preserve"> </w:t>
+      </w:r>
+      <w:r>
+        <w:rPr>
+          <w:color w:val="FF0000"/>
+        </w:rPr>
+        <w:t>[EREZ]</w:t>
+      </w:r>
+    </w:p>
+    <w:p>
+      <w:pPr>
+        <w:pStyle w:val="ListParagraph"/>
+        <w:numPr>
+          <w:ilvl w:val="0"/>
+          <w:numId w:val="36"/>
+        </w:numPr>
+        <w:bidi w:val="0"/>
+      </w:pPr>
+      <w:r>
+        <w:t>Fiat-Shamir transform for any Sigma protocol: just get verifier message by HASH(x,\alpha)</w:t>
+      </w:r>
+    </w:p>
+    <w:p>
+      <w:pPr>
+        <w:pStyle w:val="ListParagraph"/>
+      </w:pPr>
+    </w:p>
+    <w:p>
+      <w:pPr>
+        <w:jc w:val="right"/>
+      </w:pPr>
+      <w:r>
+        <w:rPr>
+          <w:b/>
+          <w:bCs/>
+          <w:u w:val="single"/>
+        </w:rPr>
+        <w:t>Oblivious transfer</w:t>
+      </w:r>
+      <w:r>
+        <w:t xml:space="preserve"> </w:t>
+      </w:r>
+      <w:r>
+        <w:rPr>
+          <w:color w:val="FF0000"/>
+        </w:rPr>
+        <w:t>[HILA]</w:t>
+      </w:r>
+    </w:p>
+    <w:p>
+      <w:pPr>
+        <w:pStyle w:val="ListParagraph"/>
+        <w:numPr>
+          <w:ilvl w:val="0"/>
+          <w:numId w:val="38"/>
+        </w:numPr>
+        <w:bidi w:val="0"/>
+      </w:pPr>
+      <w:r>
+        <w:t>PVW_UC (using any DH group or N-residuosity)</w:t>
+      </w:r>
+      <w:r>
+        <w:tab/>
+      </w:r>
+      <w:r>
+        <w:tab/>
+        <w:t xml:space="preserve">[PVW], </w:t>
+      </w:r>
+      <w:hyperlink r:id="rId16" w:history="1">
+        <w:r>
+          <w:rPr>
+            <w:rStyle w:val="Hyperlink"/>
+          </w:rPr>
+          <w:t>http://www.cc.gatech.edu/~cpeikert/pubs/OTpaper.pdf</w:t>
+        </w:r>
+      </w:hyperlink>
+      <w:r>
+        <w:t xml:space="preserve"> </w:t>
+      </w:r>
+    </w:p>
+    <w:p>
+      <w:pPr>
+        <w:pStyle w:val="ListParagraph"/>
+      </w:pPr>
+    </w:p>
+    <w:p>
+      <w:pPr>
+        <w:rPr>
+          <w:b/>
+          <w:bCs/>
+          <w:u w:val="single"/>
+        </w:rPr>
+      </w:pPr>
+    </w:p>
+    <w:p>
+      <w:pPr>
+        <w:jc w:val="right"/>
+        <w:rPr>
+          <w:b/>
+          <w:bCs/>
+          <w:u w:val="single"/>
+        </w:rPr>
+      </w:pPr>
+      <w:r>
+        <w:rPr>
+          <w:b/>
+          <w:bCs/>
+          <w:u w:val="single"/>
+        </w:rPr>
+        <w:t>Oblivious polynomial evaluation</w:t>
+      </w:r>
+      <w:r>
+        <w:rPr>
+          <w:b/>
+          <w:bCs/>
+        </w:rPr>
+        <w:t xml:space="preserve"> </w:t>
+      </w:r>
+      <w:r>
+        <w:rPr>
+          <w:color w:val="FF0000"/>
+        </w:rPr>
+        <w:t>[BENNY]</w:t>
+      </w:r>
+    </w:p>
+    <w:p>
+      <w:pPr>
+        <w:pStyle w:val="ListParagraph"/>
+        <w:numPr>
+          <w:ilvl w:val="0"/>
+          <w:numId w:val="43"/>
+        </w:numPr>
+        <w:bidi w:val="0"/>
+      </w:pPr>
+      <w:r>
+        <w:t>Based on OT</w:t>
+      </w:r>
+      <w:r>
+        <w:tab/>
+      </w:r>
+      <w:r>
+        <w:tab/>
+      </w:r>
+      <w:r>
+        <w:tab/>
+      </w:r>
+      <w:r>
+        <w:tab/>
+      </w:r>
+      <w:r>
+        <w:rPr>
+          <w:color w:val="FF0000"/>
+        </w:rPr>
+        <w:t>[BENNY]</w:t>
+      </w:r>
+    </w:p>
+    <w:p>
+      <w:pPr>
+        <w:pStyle w:val="ListParagraph"/>
+        <w:numPr>
+          <w:ilvl w:val="0"/>
+          <w:numId w:val="43"/>
+        </w:numPr>
+        <w:bidi w:val="0"/>
+      </w:pPr>
+      <w:r>
+        <w:t>Based on homomorphic encryption</w:t>
+      </w:r>
+      <w:r>
+        <w:tab/>
+      </w:r>
+      <w:r>
+        <w:rPr>
+          <w:color w:val="FF0000"/>
+        </w:rPr>
+        <w:t>[BENNY]</w:t>
+      </w:r>
+    </w:p>
+    <w:p>
+      <w:pPr>
+        <w:rPr>
+          <w:b/>
+          <w:bCs/>
+          <w:u w:val="single"/>
+        </w:rPr>
+      </w:pPr>
+    </w:p>
+    <w:p>
+      <w:r>
+        <w:rPr>
+          <w:b/>
+          <w:bCs/>
+          <w:u w:val="single"/>
+        </w:rPr>
+        <w:t>Information theoretic techniques</w:t>
+      </w:r>
+      <w:r>
+        <w:rPr>
+          <w:b/>
+          <w:bCs/>
+        </w:rPr>
+        <w:t xml:space="preserve"> </w:t>
+      </w:r>
+      <w:r>
+        <w:rPr>
+          <w:color w:val="FF0000"/>
+        </w:rPr>
+        <w:t>[GILAD</w:t>
+      </w:r>
+      <w:r>
+        <w:rPr>
+          <w:color w:val="FF0000"/>
+        </w:rPr>
+        <w:t>]</w:t>
+      </w:r>
+      <w:r>
+        <w:tab/>
+        <w:t>(take specification from VIFF)</w:t>
+      </w:r>
+    </w:p>
+    <w:p>
+      <w:pPr>
+        <w:pStyle w:val="ListParagraph"/>
+        <w:numPr>
+          <w:ilvl w:val="0"/>
+          <w:numId w:val="45"/>
+        </w:numPr>
+        <w:bidi w:val="0"/>
+      </w:pPr>
+      <w:r>
+        <w:t>Secret sharing (including general polynomial interpolation)</w:t>
+      </w:r>
+    </w:p>
+    <w:p>
+      <w:pPr>
+        <w:pStyle w:val="ListParagraph"/>
+        <w:numPr>
+          <w:ilvl w:val="1"/>
+          <w:numId w:val="45"/>
+        </w:numPr>
+        <w:bidi w:val="0"/>
+      </w:pPr>
+      <w:r>
+        <w:t>Class that can work over any field</w:t>
+      </w:r>
+    </w:p>
+    <w:p>
+      <w:pPr>
+        <w:pStyle w:val="ListParagraph"/>
+        <w:numPr>
+          <w:ilvl w:val="1"/>
+          <w:numId w:val="45"/>
+        </w:numPr>
+        <w:bidi w:val="0"/>
+      </w:pPr>
+      <w:r>
+        <w:t>Use Z</w:t>
+      </w:r>
+      <w:r>
+        <w:rPr>
+          <w:vertAlign w:val="subscript"/>
+        </w:rPr>
+        <w:t>p</w:t>
+      </w:r>
+      <w:r>
+        <w:rPr>
+          <w:vertAlign w:val="superscript"/>
+        </w:rPr>
+        <w:t>*</w:t>
+      </w:r>
+      <w:r>
+        <w:t xml:space="preserve"> as basic field (here p can be small)</w:t>
+      </w:r>
+    </w:p>
+    <w:p>
+      <w:pPr>
+        <w:pStyle w:val="ListParagraph"/>
+        <w:numPr>
+          <w:ilvl w:val="0"/>
+          <w:numId w:val="45"/>
+        </w:numPr>
+        <w:bidi w:val="0"/>
+      </w:pPr>
+      <w:r>
+        <w:t>VSS</w:t>
+      </w:r>
+    </w:p>
+    <w:p>
+      <w:pPr>
+        <w:pStyle w:val="ListParagraph"/>
+        <w:numPr>
+          <w:ilvl w:val="0"/>
+          <w:numId w:val="45"/>
+        </w:numPr>
+        <w:bidi w:val="0"/>
+      </w:pPr>
+      <w:r>
+        <w:t>Arithmetic circuit protocols (addition, multiplication…)</w:t>
+      </w:r>
+    </w:p>
+    <w:p/>
+    <w:p>
+      <w:pPr>
+        <w:pStyle w:val="ListParagraph"/>
+        <w:bidi w:val="0"/>
+        <w:rPr>
+          <w:rFonts w:asciiTheme="majorBidi" w:hAnsiTheme="majorBidi" w:cstheme="majorBidi"/>
+          <w:sz w:val="24"/>
+          <w:szCs w:val="24"/>
+        </w:rPr>
+      </w:pPr>
+    </w:p>
+    <w:p>
+      <w:pPr>
+        <w:jc w:val="right"/>
+        <w:rPr>
+          <w:b/>
+          <w:bCs/>
+          <w:u w:val="single"/>
+        </w:rPr>
+      </w:pPr>
+      <w:r>
+        <w:rPr>
+          <w:b/>
+          <w:bCs/>
+          <w:u w:val="single"/>
+        </w:rPr>
+        <w:t>Standard c</w:t>
+      </w:r>
+      <w:r>
+        <w:rPr>
+          <w:b/>
+          <w:bCs/>
+          <w:u w:val="single"/>
+        </w:rPr>
+        <w:t>ommitment schemes</w:t>
+      </w:r>
+      <w:r>
+        <w:rPr>
+          <w:b/>
+          <w:bCs/>
+          <w:u w:val="single"/>
+        </w:rPr>
+        <w:t xml:space="preserve"> </w:t>
+      </w:r>
+      <w:r>
+        <w:rPr>
+          <w:b/>
+          <w:bCs/>
+          <w:u w:val="single"/>
+        </w:rPr>
+        <w:t>Standard c</w:t>
+      </w:r>
+      <w:r>
+        <w:rPr>
+          <w:b/>
+          <w:bCs/>
+          <w:u w:val="single"/>
+        </w:rPr>
+        <w:t>ommitment schemes</w:t>
+      </w:r>
+    </w:p>
+    <w:p>
+      <w:pPr>
+        <w:pStyle w:val="ListParagraph"/>
+        <w:numPr>
+          <w:ilvl w:val="0"/>
+          <w:numId w:val="34"/>
+        </w:numPr>
+        <w:bidi w:val="0"/>
+      </w:pPr>
+      <w:r>
+        <w:rPr>
+          <w:highlight w:val="yellow"/>
+        </w:rPr>
+        <w:t>Pedersen commitments</w:t>
+      </w:r>
+      <w:r>
+        <w:t xml:space="preserve">: </w:t>
+      </w:r>
+      <w:hyperlink r:id="rId17" w:history="1">
+        <w:r>
+          <w:rPr>
+            <w:rStyle w:val="Hyperlink"/>
+          </w:rPr>
+          <w:t>http://cs.nyu.edu/courses/fall01/G22.3033-003/lect/lecture14.ps</w:t>
+        </w:r>
+      </w:hyperlink>
+      <w:r>
+        <w:t xml:space="preserve"> , Section 2.5</w:t>
+      </w:r>
+    </w:p>
+    <w:p>
+      <w:pPr>
+        <w:pStyle w:val="ListParagraph"/>
+      </w:pPr>
+      <w:r>
+        <w:t xml:space="preserve"> </w:t>
+      </w:r>
+    </w:p>
+    <w:p>
+      <w:pPr>
+        <w:jc w:val="right"/>
+        <w:rPr>
+          <w:b/>
+          <w:bCs/>
+          <w:u w:val="single"/>
+        </w:rPr>
+      </w:pPr>
+      <w:r>
+        <w:rPr>
+          <w:b/>
+          <w:bCs/>
+          <w:u w:val="single"/>
+        </w:rPr>
+        <w:t>Trapdoor (equivocal) c</w:t>
+      </w:r>
+      <w:r>
+        <w:rPr>
+          <w:b/>
+          <w:bCs/>
+          <w:u w:val="single"/>
+        </w:rPr>
+        <w:t>ommitment schemes</w:t>
+      </w:r>
+    </w:p>
+    <w:p>
+      <w:pPr>
+        <w:pStyle w:val="ListParagraph"/>
+        <w:numPr>
+          <w:ilvl w:val="0"/>
+          <w:numId w:val="37"/>
+        </w:numPr>
+        <w:bidi w:val="0"/>
+      </w:pPr>
+      <w:r>
+        <w:rPr>
+          <w:highlight w:val="yellow"/>
+        </w:rPr>
+        <w:t>Based on DLOG Sigma protocol</w:t>
+      </w:r>
+      <w:r>
+        <w:tab/>
+        <w:t>[HL, Section 6.6, use DLOG sigma as basis]</w:t>
+      </w:r>
+    </w:p>
+    <w:p>
+      <w:pPr>
+        <w:pStyle w:val="ListParagraph"/>
+      </w:pPr>
+    </w:p>
+    <w:p>
+      <w:pPr>
+        <w:jc w:val="right"/>
+        <w:rPr>
+          <w:b/>
+          <w:bCs/>
+          <w:u w:val="single"/>
+        </w:rPr>
+      </w:pPr>
+      <w:r>
+        <w:rPr>
+          <w:b/>
+          <w:bCs/>
+          <w:u w:val="single"/>
+        </w:rPr>
+        <w:t>Extractable c</w:t>
+      </w:r>
+      <w:r>
+        <w:rPr>
+          <w:b/>
+          <w:bCs/>
+          <w:u w:val="single"/>
+        </w:rPr>
+        <w:t>ommitment schemes</w:t>
+      </w:r>
+    </w:p>
+    <w:p>
+      <w:pPr>
+        <w:jc w:val="right"/>
+        <w:rPr>
+          <w:b/>
+          <w:bCs/>
+          <w:u w:val="single"/>
+        </w:rPr>
+      </w:pPr>
+      <w:r>
+        <w:rPr>
+          <w:b/>
+          <w:bCs/>
+          <w:u w:val="single"/>
+        </w:rPr>
+        <w:t>Homomorphic commitment schemes</w:t>
+      </w:r>
+    </w:p>
+    <w:p>
+      <w:pPr>
+        <w:jc w:val="right"/>
+        <w:rPr>
+          <w:b/>
+          <w:bCs/>
+          <w:u w:val="single"/>
+        </w:rPr>
+      </w:pPr>
+      <w:r>
+        <w:rPr>
+          <w:b/>
+          <w:bCs/>
+          <w:u w:val="single"/>
+        </w:rPr>
+        <w:t>Sigma protocol</w:t>
+      </w:r>
+    </w:p>
+    <w:p>
+      <w:pPr>
+        <w:pStyle w:val="ListParagraph"/>
+        <w:numPr>
+          <w:ilvl w:val="0"/>
+          <w:numId w:val="40"/>
+        </w:numPr>
+        <w:bidi w:val="0"/>
+      </w:pPr>
+      <w:r>
+        <w:t>Sigma protocol of DLOG</w:t>
+      </w:r>
+      <w:r>
+        <w:tab/>
+      </w:r>
+      <w:r>
+        <w:tab/>
+        <w:t>[HL, Section 6.1]</w:t>
+      </w:r>
+    </w:p>
+    <w:p>
+      <w:pPr>
+        <w:pStyle w:val="ListParagraph"/>
+        <w:numPr>
+          <w:ilvl w:val="0"/>
+          <w:numId w:val="40"/>
+        </w:numPr>
+        <w:bidi w:val="0"/>
+      </w:pPr>
+      <w:r>
+        <w:t>Sigma protocol of DH tuple</w:t>
+      </w:r>
+      <w:r>
+        <w:tab/>
+        <w:t>[HL, Section 6.2]</w:t>
+      </w:r>
+    </w:p>
+    <w:p>
+      <w:pPr>
+        <w:pStyle w:val="ListParagraph"/>
+        <w:numPr>
+          <w:ilvl w:val="0"/>
+          <w:numId w:val="40"/>
+        </w:numPr>
+        <w:bidi w:val="0"/>
+      </w:pPr>
+      <w:r>
+        <w:t>Template for Sigma protocol – programmer fills in procedures as below and Sigma protocol is built automatically:</w:t>
+      </w:r>
+    </w:p>
+    <w:p>
+      <w:pPr>
+        <w:pStyle w:val="ListParagraph"/>
+        <w:numPr>
+          <w:ilvl w:val="1"/>
+          <w:numId w:val="40"/>
+        </w:numPr>
+        <w:bidi w:val="0"/>
+      </w:pPr>
+      <w:r>
+        <w:t>Prover compute 1</w:t>
+      </w:r>
+      <w:r>
+        <w:rPr>
+          <w:vertAlign w:val="superscript"/>
+        </w:rPr>
+        <w:t>st</w:t>
+      </w:r>
+      <w:r>
+        <w:t xml:space="preserve"> message</w:t>
+      </w:r>
+    </w:p>
+    <w:p>
+      <w:pPr>
+        <w:pStyle w:val="ListParagraph"/>
+        <w:numPr>
+          <w:ilvl w:val="1"/>
+          <w:numId w:val="40"/>
+        </w:numPr>
+        <w:bidi w:val="0"/>
+      </w:pPr>
+      <w:r>
+        <w:t>Prover compute 2</w:t>
+      </w:r>
+      <w:r>
+        <w:rPr>
+          <w:vertAlign w:val="superscript"/>
+        </w:rPr>
+        <w:t xml:space="preserve">nd </w:t>
+      </w:r>
+      <w:r>
+        <w:t>message</w:t>
+      </w:r>
+    </w:p>
+    <w:p>
+      <w:pPr>
+        <w:pStyle w:val="ListParagraph"/>
+        <w:numPr>
+          <w:ilvl w:val="1"/>
+          <w:numId w:val="40"/>
+        </w:numPr>
+        <w:bidi w:val="0"/>
+      </w:pPr>
+      <w:r>
+        <w:t>Verifier check</w:t>
+      </w:r>
+    </w:p>
+    <w:p>
+      <w:pPr>
+        <w:pStyle w:val="ListParagraph"/>
+        <w:numPr>
+          <w:ilvl w:val="1"/>
+          <w:numId w:val="40"/>
+        </w:numPr>
+        <w:bidi w:val="0"/>
+      </w:pPr>
+      <w:r>
+        <w:t>Verifier query length</w:t>
+      </w:r>
+    </w:p>
+    <w:p>
+      <w:pPr>
+        <w:pStyle w:val="ListParagraph"/>
+        <w:numPr>
+          <w:ilvl w:val="0"/>
+          <w:numId w:val="40"/>
+        </w:numPr>
+        <w:bidi w:val="0"/>
+      </w:pPr>
+      <w:r>
+        <w:t>AND of any number of Sigma protocols</w:t>
+      </w:r>
+      <w:r>
+        <w:t xml:space="preserve"> </w:t>
+      </w:r>
+      <w:r>
+        <w:tab/>
+        <w:t>[HL, Section 6.4]</w:t>
+      </w:r>
+    </w:p>
+    <w:p>
+      <w:pPr>
+        <w:pStyle w:val="ListParagraph"/>
+        <w:numPr>
+          <w:ilvl w:val="0"/>
+          <w:numId w:val="40"/>
+        </w:numPr>
+        <w:bidi w:val="0"/>
+      </w:pPr>
+      <w:r>
+        <w:rPr>
+          <w:highlight w:val="yellow"/>
+        </w:rPr>
+        <w:t>OR of any two Sigma protocols</w:t>
+      </w:r>
+      <w:r>
+        <w:tab/>
+      </w:r>
+      <w:r>
+        <w:tab/>
+        <w:t>[HL, Section 6.4]</w:t>
+      </w:r>
+    </w:p>
+    <w:p>
+      <w:pPr>
+        <w:jc w:val="right"/>
+        <w:rPr>
+          <w:b/>
+          <w:bCs/>
+          <w:u w:val="single"/>
+        </w:rPr>
+      </w:pPr>
+      <w:r>
+        <w:rPr>
+          <w:b/>
+          <w:bCs/>
+          <w:u w:val="single"/>
+        </w:rPr>
+        <w:t>Zero knowledge</w:t>
+      </w:r>
+    </w:p>
+    <w:p>
+      <w:pPr>
+        <w:pStyle w:val="ListParagraph"/>
+        <w:numPr>
+          <w:ilvl w:val="0"/>
+          <w:numId w:val="36"/>
+        </w:numPr>
+        <w:bidi w:val="0"/>
+      </w:pPr>
+      <w:r>
+        <w:rPr>
+          <w:highlight w:val="yellow"/>
+        </w:rPr>
+        <w:t>Zero-knowledge for every Sigma-protocol using any commitment</w:t>
+      </w:r>
+      <w:r>
+        <w:tab/>
+        <w:t>[HL, Section 6.5.1]</w:t>
+      </w:r>
+    </w:p>
+    <w:p>
+      <w:pPr>
+        <w:pStyle w:val="ListParagraph"/>
+        <w:numPr>
+          <w:ilvl w:val="0"/>
+          <w:numId w:val="36"/>
+        </w:numPr>
+        <w:bidi w:val="0"/>
+      </w:pPr>
+      <w:r>
+        <w:rPr>
+          <w:highlight w:val="yellow"/>
+        </w:rPr>
+        <w:t>ZKPOK for every Sigma-protocol using any trapdoor commitment</w:t>
+      </w:r>
+      <w:r>
+        <w:t xml:space="preserve"> [HL, Section 6.5.2] (Pederson)</w:t>
+      </w:r>
+    </w:p>
+    <w:p>
+      <w:pPr>
+        <w:jc w:val="right"/>
+        <w:rPr>
+          <w:b/>
+          <w:bCs/>
+          <w:u w:val="single"/>
+        </w:rPr>
+      </w:pPr>
+      <w:r>
+        <w:rPr>
+          <w:b/>
+          <w:bCs/>
+          <w:u w:val="single"/>
+        </w:rPr>
+        <w:t>Coin tossing</w:t>
+      </w:r>
+    </w:p>
+    <w:p>
+      <w:pPr>
+        <w:pStyle w:val="ListParagraph"/>
+        <w:numPr>
+          <w:ilvl w:val="0"/>
+          <w:numId w:val="35"/>
+        </w:numPr>
+        <w:bidi w:val="0"/>
+      </w:pPr>
+      <w:r>
+        <w:rPr>
+          <w:highlight w:val="yellow"/>
+        </w:rPr>
+        <w:lastRenderedPageBreak/>
+        <w:t>Basic Blum single-coin tossing using any commitment scheme</w:t>
+      </w:r>
+    </w:p>
+    <w:p>
+      <w:pPr>
+        <w:pStyle w:val="ListParagraph"/>
+        <w:numPr>
+          <w:ilvl w:val="1"/>
+          <w:numId w:val="35"/>
+        </w:numPr>
+        <w:bidi w:val="0"/>
+      </w:pPr>
+      <w:r>
+        <w:t>P1 commits to a single random bit using any commitment scheme</w:t>
+      </w:r>
+    </w:p>
+    <w:p>
+      <w:pPr>
+        <w:pStyle w:val="ListParagraph"/>
+        <w:numPr>
+          <w:ilvl w:val="1"/>
+          <w:numId w:val="35"/>
+        </w:numPr>
+        <w:bidi w:val="0"/>
+      </w:pPr>
+      <w:r>
+        <w:t>P2 sends a random bit to P1</w:t>
+      </w:r>
+    </w:p>
+    <w:p>
+      <w:pPr>
+        <w:pStyle w:val="ListParagraph"/>
+        <w:numPr>
+          <w:ilvl w:val="1"/>
+          <w:numId w:val="35"/>
+        </w:numPr>
+        <w:bidi w:val="0"/>
+      </w:pPr>
+      <w:r>
+        <w:t>P1 decommits</w:t>
+      </w:r>
+    </w:p>
+    <w:p>
+      <w:pPr>
+        <w:pStyle w:val="ListParagraph"/>
+        <w:numPr>
+          <w:ilvl w:val="1"/>
+          <w:numId w:val="35"/>
+        </w:numPr>
+        <w:bidi w:val="0"/>
+      </w:pPr>
+      <w:r>
+        <w:t>Both parties output XOR of bits</w:t>
+      </w:r>
+    </w:p>
+    <w:p>
+      <w:pPr>
+        <w:pStyle w:val="ListParagraph"/>
+        <w:numPr>
+          <w:ilvl w:val="0"/>
+          <w:numId w:val="35"/>
+        </w:numPr>
+        <w:bidi w:val="0"/>
+      </w:pPr>
+      <w:r>
+        <w:rPr>
+          <w:highlight w:val="yellow"/>
+        </w:rPr>
+        <w:t>[Lindell01] coin tossing, using Pedersen commitments and DLOG-ZK</w:t>
+      </w:r>
+    </w:p>
+    <w:p>
+      <w:pPr>
+        <w:pStyle w:val="ListParagraph"/>
+        <w:numPr>
+          <w:ilvl w:val="1"/>
+          <w:numId w:val="35"/>
+        </w:numPr>
+        <w:bidi w:val="0"/>
+      </w:pPr>
+      <w:r>
+        <w:t xml:space="preserve">P1 commits to a random r using Pedersen </w:t>
+      </w:r>
+    </w:p>
+    <w:p>
+      <w:pPr>
+        <w:pStyle w:val="ListParagraph"/>
+        <w:numPr>
+          <w:ilvl w:val="1"/>
+          <w:numId w:val="35"/>
+        </w:numPr>
+        <w:bidi w:val="0"/>
+      </w:pPr>
+      <w:r>
+        <w:t>P1 proves in ZKPOK that it knows the committed value (item 4 in sigma)</w:t>
+      </w:r>
+    </w:p>
+    <w:p>
+      <w:pPr>
+        <w:pStyle w:val="ListParagraph"/>
+        <w:numPr>
+          <w:ilvl w:val="1"/>
+          <w:numId w:val="35"/>
+        </w:numPr>
+        <w:bidi w:val="0"/>
+      </w:pPr>
+      <w:r>
+        <w:t>P2 sends a random s</w:t>
+      </w:r>
+    </w:p>
+    <w:p>
+      <w:pPr>
+        <w:pStyle w:val="ListParagraph"/>
+        <w:numPr>
+          <w:ilvl w:val="1"/>
+          <w:numId w:val="35"/>
+        </w:numPr>
+        <w:bidi w:val="0"/>
+      </w:pPr>
+      <w:r>
+        <w:t>P1 sends r (without decommitting)</w:t>
+      </w:r>
+    </w:p>
+    <w:p>
+      <w:pPr>
+        <w:pStyle w:val="ListParagraph"/>
+        <w:numPr>
+          <w:ilvl w:val="1"/>
+          <w:numId w:val="35"/>
+        </w:numPr>
+        <w:bidi w:val="0"/>
+      </w:pPr>
+      <w:r>
+        <w:t>P1 proves in ZKPOK that r is the committed value (item 6 in sigma)</w:t>
+      </w:r>
+    </w:p>
+    <w:p>
+      <w:pPr>
+        <w:pStyle w:val="ListParagraph"/>
+        <w:numPr>
+          <w:ilvl w:val="1"/>
+          <w:numId w:val="35"/>
+        </w:numPr>
+        <w:bidi w:val="0"/>
+      </w:pPr>
+      <w:r>
+        <w:t>Both parties output XOR of r and s</w:t>
+      </w:r>
+    </w:p>
+    <w:p>
+      <w:pPr>
+        <w:pStyle w:val="ListParagraph"/>
+        <w:numPr>
+          <w:ilvl w:val="0"/>
+          <w:numId w:val="35"/>
+        </w:numPr>
+        <w:shd w:val="clear" w:color="auto" w:fill="FFFFFF" w:themeFill="background1"/>
+        <w:bidi w:val="0"/>
+      </w:pPr>
+      <w:r>
+        <w:t>Semi-simulatable coin-tossing</w:t>
+      </w:r>
+    </w:p>
+    <w:p>
+      <w:pPr>
+        <w:pStyle w:val="ListParagraph"/>
+        <w:numPr>
+          <w:ilvl w:val="1"/>
+          <w:numId w:val="35"/>
+        </w:numPr>
+        <w:bidi w:val="0"/>
+      </w:pPr>
+      <w:r>
+        <w:t>P1 sends a perfectly-hiding commitment to r (e.g. Pedersen or random-oracle)</w:t>
+      </w:r>
+    </w:p>
+    <w:p>
+      <w:pPr>
+        <w:pStyle w:val="ListParagraph"/>
+        <w:numPr>
+          <w:ilvl w:val="1"/>
+          <w:numId w:val="35"/>
+        </w:numPr>
+        <w:bidi w:val="0"/>
+      </w:pPr>
+      <w:r>
+        <w:t>P2 sends a perfectly-binding commitment to s (e.g., Public-key commit or random-oracle)</w:t>
+      </w:r>
+    </w:p>
+    <w:p>
+      <w:pPr>
+        <w:pStyle w:val="ListParagraph"/>
+        <w:numPr>
+          <w:ilvl w:val="1"/>
+          <w:numId w:val="35"/>
+        </w:numPr>
+        <w:bidi w:val="0"/>
+      </w:pPr>
+      <w:r>
+        <w:t>P1 opens</w:t>
+      </w:r>
+    </w:p>
+    <w:p>
+      <w:pPr>
+        <w:pStyle w:val="ListParagraph"/>
+        <w:numPr>
+          <w:ilvl w:val="1"/>
+          <w:numId w:val="35"/>
+        </w:numPr>
+        <w:bidi w:val="0"/>
+      </w:pPr>
+      <w:r>
+        <w:t>P2 opens</w:t>
+      </w:r>
+    </w:p>
+    <w:p>
+      <w:pPr>
+        <w:pStyle w:val="ListParagraph"/>
+        <w:numPr>
+          <w:ilvl w:val="1"/>
+          <w:numId w:val="35"/>
+        </w:numPr>
+        <w:bidi w:val="0"/>
+      </w:pPr>
+      <w:r>
+        <w:t>Both parties output XOR of r and s</w:t>
+      </w:r>
+    </w:p>
+    <w:p>
+      <w:pPr>
+        <w:jc w:val="right"/>
+        <w:rPr>
+          <w:b/>
+          <w:bCs/>
+          <w:u w:val="single"/>
+        </w:rPr>
+      </w:pPr>
+      <w:r>
+        <w:rPr>
+          <w:b/>
+          <w:bCs/>
+          <w:u w:val="single"/>
+        </w:rPr>
+        <w:t>Oblivious transfer</w:t>
+      </w:r>
+    </w:p>
+    <w:p>
+      <w:pPr>
+        <w:pStyle w:val="ListParagraph"/>
+        <w:numPr>
+          <w:ilvl w:val="0"/>
+          <w:numId w:val="38"/>
+        </w:numPr>
+        <w:bidi w:val="0"/>
+        <w:rPr>
+          <w:highlight w:val="yellow"/>
+        </w:rPr>
+      </w:pPr>
+      <w:r>
+        <w:rPr>
+          <w:highlight w:val="yellow"/>
+        </w:rPr>
+        <w:t>Naor-Pinkas</w:t>
+      </w:r>
+      <w:r>
+        <w:rPr>
+          <w:highlight w:val="yellow"/>
+          <w:lang w:val="en-GB"/>
+        </w:rPr>
+        <w:t xml:space="preserve"> (using any DH group)</w:t>
+      </w:r>
+      <w:r>
+        <w:rPr>
+          <w:highlight w:val="yellow"/>
+        </w:rPr>
+        <w:t xml:space="preserve"> </w:t>
+      </w:r>
+      <w:r>
+        <w:rPr>
+          <w:highlight w:val="yellow"/>
+        </w:rPr>
+        <w:tab/>
+      </w:r>
+      <w:r>
+        <w:rPr>
+          <w:highlight w:val="yellow"/>
+        </w:rPr>
+        <w:tab/>
+      </w:r>
+      <w:r>
+        <w:rPr>
+          <w:highlight w:val="yellow"/>
+        </w:rPr>
+        <w:tab/>
+        <w:t>[HL, Section 7.2.1]</w:t>
+      </w:r>
+    </w:p>
+    <w:p>
+      <w:pPr>
+        <w:pStyle w:val="ListParagraph"/>
+        <w:numPr>
+          <w:ilvl w:val="0"/>
+          <w:numId w:val="38"/>
+        </w:numPr>
+        <w:bidi w:val="0"/>
+      </w:pPr>
+      <w:r>
+        <w:t>AIR (using any homomorphic encryption)</w:t>
+      </w:r>
+      <w:r>
+        <w:tab/>
+      </w:r>
+      <w:r>
+        <w:tab/>
+        <w:t>[HL, Section 7.2.2]</w:t>
+      </w:r>
+    </w:p>
+    <w:p>
+      <w:pPr>
+        <w:pStyle w:val="ListParagraph"/>
+        <w:numPr>
+          <w:ilvl w:val="0"/>
+          <w:numId w:val="38"/>
+        </w:numPr>
+        <w:bidi w:val="0"/>
+      </w:pPr>
+      <w:r>
+        <w:t xml:space="preserve">HL-one-sided </w:t>
+      </w:r>
+      <w:r>
+        <w:rPr>
+          <w:lang w:val="en-GB"/>
+        </w:rPr>
+        <w:t>(using any DH group)</w:t>
+      </w:r>
+      <w:r>
+        <w:tab/>
+      </w:r>
+      <w:r>
+        <w:tab/>
+      </w:r>
+      <w:r>
+        <w:tab/>
+        <w:t>[HL, Section 7.3]</w:t>
+      </w:r>
+    </w:p>
+    <w:p>
+      <w:pPr>
+        <w:pStyle w:val="ListParagraph"/>
+        <w:numPr>
+          <w:ilvl w:val="0"/>
+          <w:numId w:val="38"/>
+        </w:numPr>
+        <w:bidi w:val="0"/>
+      </w:pPr>
+      <w:r>
+        <w:t xml:space="preserve">HL-full simulation </w:t>
+      </w:r>
+      <w:r>
+        <w:rPr>
+          <w:lang w:val="en-GB"/>
+        </w:rPr>
+        <w:t>(using any DH group)</w:t>
+      </w:r>
+      <w:r>
+        <w:rPr>
+          <w:lang w:val="en-GB"/>
+        </w:rPr>
+        <w:tab/>
+      </w:r>
+      <w:r>
+        <w:tab/>
+      </w:r>
+      <w:r>
+        <w:tab/>
+        <w:t>[HL, Section 7.4]</w:t>
+      </w:r>
+    </w:p>
+    <w:p>
+      <w:pPr>
+        <w:pStyle w:val="ListParagraph"/>
+        <w:numPr>
+          <w:ilvl w:val="0"/>
+          <w:numId w:val="38"/>
+        </w:numPr>
+        <w:bidi w:val="0"/>
+      </w:pPr>
+      <w:r>
+        <w:t>PVW_plain (using any DH group or N-residuosity)</w:t>
+      </w:r>
+      <w:r>
+        <w:tab/>
+        <w:t>[HL, Section 7.5] and [PVW]</w:t>
+      </w:r>
+    </w:p>
+    <w:p>
+      <w:r>
+        <w:rPr>
+          <w:b/>
+          <w:bCs/>
+          <w:u w:val="single"/>
+        </w:rPr>
+        <w:t>Batch OT</w:t>
+      </w:r>
+    </w:p>
+    <w:p/>
+    <w:p>
+      <w:pPr>
+        <w:pStyle w:val="ListParagraph"/>
+        <w:numPr>
+          <w:ilvl w:val="0"/>
+          <w:numId w:val="41"/>
+        </w:numPr>
+        <w:bidi w:val="0"/>
+      </w:pPr>
+      <w:r>
+        <w:t>HL-full-sim</w:t>
+      </w:r>
+      <w:r>
+        <w:tab/>
+      </w:r>
+      <w:r>
+        <w:tab/>
+        <w:t>[HL, Section 7.4.2]</w:t>
+      </w:r>
+    </w:p>
+    <w:p>
+      <w:pPr>
+        <w:pStyle w:val="ListParagraph"/>
+        <w:numPr>
+          <w:ilvl w:val="0"/>
+          <w:numId w:val="41"/>
+        </w:numPr>
+        <w:bidi w:val="0"/>
+      </w:pPr>
+      <w:r>
+        <w:t>PVW-batch</w:t>
+      </w:r>
+      <w:r>
+        <w:tab/>
+      </w:r>
+      <w:r>
+        <w:tab/>
+        <w:t>[HL, Section 7.5]</w:t>
+      </w:r>
+    </w:p>
+    <w:p>
+      <w:pPr>
+        <w:pStyle w:val="ListParagraph"/>
+        <w:numPr>
+          <w:ilvl w:val="0"/>
+          <w:numId w:val="41"/>
+        </w:numPr>
+        <w:bidi w:val="0"/>
+        <w:rPr>
+          <w:highlight w:val="yellow"/>
+        </w:rPr>
+      </w:pPr>
+      <w:r>
+        <w:rPr>
+          <w:highlight w:val="yellow"/>
+        </w:rPr>
+        <w:t xml:space="preserve">Naor-Pinkas </w:t>
+      </w:r>
+    </w:p>
+    <w:p>
+      <w:pPr>
+        <w:jc w:val="right"/>
+        <w:rPr>
+          <w:b/>
+          <w:bCs/>
+          <w:u w:val="single"/>
+        </w:rPr>
+      </w:pPr>
+      <w:r>
+        <w:rPr>
+          <w:b/>
+          <w:bCs/>
+          <w:u w:val="single"/>
+        </w:rPr>
+        <w:t>Oblivious polynomial evaluation</w:t>
+      </w:r>
+    </w:p>
+    <w:p>
+      <w:pPr>
+        <w:jc w:val="right"/>
+        <w:rPr>
+          <w:b/>
+          <w:bCs/>
+          <w:u w:val="single"/>
+        </w:rPr>
+      </w:pPr>
+      <w:r>
+        <w:rPr>
+          <w:b/>
+          <w:bCs/>
+          <w:u w:val="single"/>
+        </w:rPr>
+        <w:t>Oblivious pseudorandom function evaluation</w:t>
+      </w:r>
+    </w:p>
+    <w:p>
+      <w:pPr>
+        <w:pStyle w:val="ListParagraph"/>
+        <w:numPr>
+          <w:ilvl w:val="0"/>
+          <w:numId w:val="39"/>
+        </w:numPr>
+        <w:bidi w:val="0"/>
+      </w:pPr>
+      <w:r>
+        <w:t>Based on OT</w:t>
+      </w:r>
+      <w:r>
+        <w:tab/>
+      </w:r>
+      <w:r>
+        <w:tab/>
+      </w:r>
+      <w:r>
+        <w:tab/>
+      </w:r>
+      <w:r>
+        <w:tab/>
+        <w:t>[HL, Section 7.6]</w:t>
+      </w:r>
+    </w:p>
+    <w:p/>
+    <w:p>
+      <w:pPr>
+        <w:jc w:val="right"/>
+      </w:pPr>
+      <w:r>
+        <w:rPr>
+          <w:b/>
+          <w:bCs/>
+          <w:u w:val="single"/>
+        </w:rPr>
+        <w:t>Authenticated communication channels</w:t>
+      </w:r>
+      <w:r>
+        <w:t>:</w:t>
+      </w:r>
+      <w:r>
+        <w:tab/>
+        <w:t>use openSSL</w:t>
+      </w:r>
+    </w:p>
+    <w:p>
+      <w:pPr>
+        <w:jc w:val="right"/>
+      </w:pPr>
+      <w:r>
+        <w:rPr>
+          <w:b/>
+          <w:bCs/>
+          <w:u w:val="single"/>
+        </w:rPr>
+        <w:t>Private</w:t>
+      </w:r>
+      <w:r>
+        <w:rPr>
+          <w:b/>
+          <w:bCs/>
+          <w:u w:val="single"/>
+        </w:rPr>
+        <w:t xml:space="preserve"> communication channels</w:t>
+      </w:r>
+      <w:r>
+        <w:t>:</w:t>
+      </w:r>
+      <w:r>
+        <w:tab/>
+      </w:r>
+      <w:r>
+        <w:tab/>
+        <w:t>use openSSL</w:t>
+      </w:r>
+    </w:p>
+    <w:p>
+      <w:pPr>
+        <w:jc w:val="right"/>
+        <w:rPr>
+          <w:b/>
+          <w:bCs/>
+          <w:u w:val="single"/>
+        </w:rPr>
+      </w:pPr>
+      <w:r>
+        <w:rPr>
+          <w:b/>
+          <w:bCs/>
+          <w:u w:val="single"/>
+        </w:rPr>
+        <w:lastRenderedPageBreak/>
+        <w:t>Authenticated broadcast channel</w:t>
+      </w:r>
+    </w:p>
+    <w:p>
+      <w:pPr>
+        <w:jc w:val="right"/>
+      </w:pPr>
+      <w:r>
+        <w:tab/>
+        <w:t>As in document by Meital</w:t>
+      </w:r>
+    </w:p>
+    <w:p>
+      <w:pPr>
+        <w:rPr>
+          <w:b/>
+          <w:bCs/>
+          <w:u w:val="single"/>
+        </w:rPr>
+      </w:pPr>
+    </w:p>
+    <w:p>
+      <w:pPr>
         <w:bidi w:val="0"/>
       </w:pPr>
     </w:p>
     <w:sectPr>
-      <w:footerReference w:type="default" r:id="rId13"/>
+      <w:footerReference w:type="default" r:id="rId18"/>
       <w:pgSz w:w="11906" w:h="16838"/>
       <w:pgMar w:top="1440" w:right="1800" w:bottom="1440" w:left="1800" w:header="720" w:footer="720" w:gutter="0"/>
       <w:cols w:space="720"/>
@@ -41321,7 +43239,7 @@
               <w:noProof/>
               <w:rtl/>
             </w:rPr>
-            <w:t>5</w:t>
+            <w:t>17</w:t>
           </w:r>
         </w:fldSimple>
       </w:p>
@@ -41476,6 +43394,95 @@
     </w:lvl>
   </w:abstractNum>
   <w:abstractNum w:abstractNumId="1">
+    <w:nsid w:val="049D3837"/>
+    <w:multiLevelType w:val="hybridMultilevel"/>
+    <w:tmpl w:val="E3C49C78"/>
+    <w:lvl w:ilvl="0" w:tplc="0409000F">
+      <w:start w:val="1"/>
+      <w:numFmt w:val="decimal"/>
+      <w:lvlText w:val="%1."/>
+      <w:lvlJc w:val="left"/>
+      <w:pPr>
+        <w:ind w:left="720" w:hanging="360"/>
+      </w:pPr>
+      <w:rPr>
+        <w:rFonts w:hint="default"/>
+      </w:rPr>
+    </w:lvl>
+    <w:lvl w:ilvl="1" w:tplc="04090019">
+      <w:start w:val="1"/>
+      <w:numFmt w:val="lowerLetter"/>
+      <w:lvlText w:val="%2."/>
+      <w:lvlJc w:val="left"/>
+      <w:pPr>
+        <w:ind w:left="1440" w:hanging="360"/>
+      </w:pPr>
+    </w:lvl>
+    <w:lvl w:ilvl="2" w:tplc="0409001B" w:tentative="1">
+      <w:start w:val="1"/>
+      <w:numFmt w:val="lowerRoman"/>
+      <w:lvlText w:val="%3."/>
+      <w:lvlJc w:val="right"/>
+      <w:pPr>
+        <w:ind w:left="2160" w:hanging="180"/>
+      </w:pPr>
+    </w:lvl>
+    <w:lvl w:ilvl="3" w:tplc="0409000F" w:tentative="1">
+      <w:start w:val="1"/>
+      <w:numFmt w:val="decimal"/>
+      <w:lvlText w:val="%4."/>
+      <w:lvlJc w:val="left"/>
+      <w:pPr>
+        <w:ind w:left="2880" w:hanging="360"/>
+      </w:pPr>
+    </w:lvl>
+    <w:lvl w:ilvl="4" w:tplc="04090019" w:tentative="1">
+      <w:start w:val="1"/>
+      <w:numFmt w:val="lowerLetter"/>
+      <w:lvlText w:val="%5."/>
+      <w:lvlJc w:val="left"/>
+      <w:pPr>
+        <w:ind w:left="3600" w:hanging="360"/>
+      </w:pPr>
+    </w:lvl>
+    <w:lvl w:ilvl="5" w:tplc="0409001B" w:tentative="1">
+      <w:start w:val="1"/>
+      <w:numFmt w:val="lowerRoman"/>
+      <w:lvlText w:val="%6."/>
+      <w:lvlJc w:val="right"/>
+      <w:pPr>
+        <w:ind w:left="4320" w:hanging="180"/>
+      </w:pPr>
+    </w:lvl>
+    <w:lvl w:ilvl="6" w:tplc="0409000F" w:tentative="1">
+      <w:start w:val="1"/>
+      <w:numFmt w:val="decimal"/>
+      <w:lvlText w:val="%7."/>
+      <w:lvlJc w:val="left"/>
+      <w:pPr>
+        <w:ind w:left="5040" w:hanging="360"/>
+      </w:pPr>
+    </w:lvl>
+    <w:lvl w:ilvl="7" w:tplc="04090019" w:tentative="1">
+      <w:start w:val="1"/>
+      <w:numFmt w:val="lowerLetter"/>
+      <w:lvlText w:val="%8."/>
+      <w:lvlJc w:val="left"/>
+      <w:pPr>
+        <w:ind w:left="5760" w:hanging="360"/>
+      </w:pPr>
+    </w:lvl>
+    <w:lvl w:ilvl="8" w:tplc="0409001B" w:tentative="1">
+      <w:start w:val="1"/>
+      <w:numFmt w:val="lowerRoman"/>
+      <w:lvlText w:val="%9."/>
+      <w:lvlJc w:val="right"/>
+      <w:pPr>
+        <w:ind w:left="6480" w:hanging="180"/>
+      </w:pPr>
+    </w:lvl>
+  </w:abstractNum>
+  <w:abstractNum w:abstractNumId="2">
     <w:nsid w:val="069C371C"/>
     <w:multiLevelType w:val="hybridMultilevel"/>
     <w:tmpl w:val="EE40ABEE"/>
@@ -41589,7 +43596,96 @@
       </w:rPr>
     </w:lvl>
   </w:abstractNum>
-  <w:abstractNum w:abstractNumId="2">
+  <w:abstractNum w:abstractNumId="3">
+    <w:nsid w:val="0CFC3FAE"/>
+    <w:multiLevelType w:val="hybridMultilevel"/>
+    <w:tmpl w:val="A778539A"/>
+    <w:lvl w:ilvl="0" w:tplc="0409000F">
+      <w:start w:val="1"/>
+      <w:numFmt w:val="decimal"/>
+      <w:lvlText w:val="%1."/>
+      <w:lvlJc w:val="left"/>
+      <w:pPr>
+        <w:ind w:left="720" w:hanging="360"/>
+      </w:pPr>
+      <w:rPr>
+        <w:rFonts w:hint="default"/>
+      </w:rPr>
+    </w:lvl>
+    <w:lvl w:ilvl="1" w:tplc="04090019">
+      <w:start w:val="1"/>
+      <w:numFmt w:val="lowerLetter"/>
+      <w:lvlText w:val="%2."/>
+      <w:lvlJc w:val="left"/>
+      <w:pPr>
+        <w:ind w:left="1440" w:hanging="360"/>
+      </w:pPr>
+    </w:lvl>
+    <w:lvl w:ilvl="2" w:tplc="0409001B" w:tentative="1">
+      <w:start w:val="1"/>
+      <w:numFmt w:val="lowerRoman"/>
+      <w:lvlText w:val="%3."/>
+      <w:lvlJc w:val="right"/>
+      <w:pPr>
+        <w:ind w:left="2160" w:hanging="180"/>
+      </w:pPr>
+    </w:lvl>
+    <w:lvl w:ilvl="3" w:tplc="0409000F" w:tentative="1">
+      <w:start w:val="1"/>
+      <w:numFmt w:val="decimal"/>
+      <w:lvlText w:val="%4."/>
+      <w:lvlJc w:val="left"/>
+      <w:pPr>
+        <w:ind w:left="2880" w:hanging="360"/>
+      </w:pPr>
+    </w:lvl>
+    <w:lvl w:ilvl="4" w:tplc="04090019" w:tentative="1">
+      <w:start w:val="1"/>
+      <w:numFmt w:val="lowerLetter"/>
+      <w:lvlText w:val="%5."/>
+      <w:lvlJc w:val="left"/>
+      <w:pPr>
+        <w:ind w:left="3600" w:hanging="360"/>
+      </w:pPr>
+    </w:lvl>
+    <w:lvl w:ilvl="5" w:tplc="0409001B" w:tentative="1">
+      <w:start w:val="1"/>
+      <w:numFmt w:val="lowerRoman"/>
+      <w:lvlText w:val="%6."/>
+      <w:lvlJc w:val="right"/>
+      <w:pPr>
+        <w:ind w:left="4320" w:hanging="180"/>
+      </w:pPr>
+    </w:lvl>
+    <w:lvl w:ilvl="6" w:tplc="0409000F" w:tentative="1">
+      <w:start w:val="1"/>
+      <w:numFmt w:val="decimal"/>
+      <w:lvlText w:val="%7."/>
+      <w:lvlJc w:val="left"/>
+      <w:pPr>
+        <w:ind w:left="5040" w:hanging="360"/>
+      </w:pPr>
+    </w:lvl>
+    <w:lvl w:ilvl="7" w:tplc="04090019" w:tentative="1">
+      <w:start w:val="1"/>
+      <w:numFmt w:val="lowerLetter"/>
+      <w:lvlText w:val="%8."/>
+      <w:lvlJc w:val="left"/>
+      <w:pPr>
+        <w:ind w:left="5760" w:hanging="360"/>
+      </w:pPr>
+    </w:lvl>
+    <w:lvl w:ilvl="8" w:tplc="0409001B" w:tentative="1">
+      <w:start w:val="1"/>
+      <w:numFmt w:val="lowerRoman"/>
+      <w:lvlText w:val="%9."/>
+      <w:lvlJc w:val="right"/>
+      <w:pPr>
+        <w:ind w:left="6480" w:hanging="180"/>
+      </w:pPr>
+    </w:lvl>
+  </w:abstractNum>
+  <w:abstractNum w:abstractNumId="4">
     <w:nsid w:val="0E4106FE"/>
     <w:multiLevelType w:val="multilevel"/>
     <w:tmpl w:val="795094DA"/>
@@ -41730,130 +43826,17 @@
       </w:rPr>
     </w:lvl>
   </w:abstractNum>
-  <w:abstractNum w:abstractNumId="3">
-    <w:nsid w:val="13815D2F"/>
-    <w:multiLevelType w:val="multilevel"/>
-    <w:tmpl w:val="B1D852A4"/>
-    <w:lvl w:ilvl="0">
+  <w:abstractNum w:abstractNumId="5">
+    <w:nsid w:val="117A3215"/>
+    <w:multiLevelType w:val="hybridMultilevel"/>
+    <w:tmpl w:val="6FCA272C"/>
+    <w:lvl w:ilvl="0" w:tplc="0409000F">
       <w:start w:val="1"/>
       <w:numFmt w:val="decimal"/>
       <w:lvlText w:val="%1."/>
       <w:lvlJc w:val="left"/>
       <w:pPr>
-        <w:tabs>
-          <w:tab w:val="num" w:pos="720"/>
-        </w:tabs>
         <w:ind w:left="720" w:hanging="360"/>
-      </w:pPr>
-    </w:lvl>
-    <w:lvl w:ilvl="1">
-      <w:start w:val="1"/>
-      <w:numFmt w:val="decimal"/>
-      <w:lvlText w:val="%2."/>
-      <w:lvlJc w:val="left"/>
-      <w:pPr>
-        <w:tabs>
-          <w:tab w:val="num" w:pos="1440"/>
-        </w:tabs>
-        <w:ind w:left="1440" w:hanging="360"/>
-      </w:pPr>
-    </w:lvl>
-    <w:lvl w:ilvl="2" w:tentative="1">
-      <w:start w:val="1"/>
-      <w:numFmt w:val="decimal"/>
-      <w:lvlText w:val="%3."/>
-      <w:lvlJc w:val="left"/>
-      <w:pPr>
-        <w:tabs>
-          <w:tab w:val="num" w:pos="2160"/>
-        </w:tabs>
-        <w:ind w:left="2160" w:hanging="360"/>
-      </w:pPr>
-    </w:lvl>
-    <w:lvl w:ilvl="3" w:tentative="1">
-      <w:start w:val="1"/>
-      <w:numFmt w:val="decimal"/>
-      <w:lvlText w:val="%4."/>
-      <w:lvlJc w:val="left"/>
-      <w:pPr>
-        <w:tabs>
-          <w:tab w:val="num" w:pos="2880"/>
-        </w:tabs>
-        <w:ind w:left="2880" w:hanging="360"/>
-      </w:pPr>
-    </w:lvl>
-    <w:lvl w:ilvl="4" w:tentative="1">
-      <w:start w:val="1"/>
-      <w:numFmt w:val="decimal"/>
-      <w:lvlText w:val="%5."/>
-      <w:lvlJc w:val="left"/>
-      <w:pPr>
-        <w:tabs>
-          <w:tab w:val="num" w:pos="3600"/>
-        </w:tabs>
-        <w:ind w:left="3600" w:hanging="360"/>
-      </w:pPr>
-    </w:lvl>
-    <w:lvl w:ilvl="5" w:tentative="1">
-      <w:start w:val="1"/>
-      <w:numFmt w:val="decimal"/>
-      <w:lvlText w:val="%6."/>
-      <w:lvlJc w:val="left"/>
-      <w:pPr>
-        <w:tabs>
-          <w:tab w:val="num" w:pos="4320"/>
-        </w:tabs>
-        <w:ind w:left="4320" w:hanging="360"/>
-      </w:pPr>
-    </w:lvl>
-    <w:lvl w:ilvl="6" w:tentative="1">
-      <w:start w:val="1"/>
-      <w:numFmt w:val="decimal"/>
-      <w:lvlText w:val="%7."/>
-      <w:lvlJc w:val="left"/>
-      <w:pPr>
-        <w:tabs>
-          <w:tab w:val="num" w:pos="5040"/>
-        </w:tabs>
-        <w:ind w:left="5040" w:hanging="360"/>
-      </w:pPr>
-    </w:lvl>
-    <w:lvl w:ilvl="7" w:tentative="1">
-      <w:start w:val="1"/>
-      <w:numFmt w:val="decimal"/>
-      <w:lvlText w:val="%8."/>
-      <w:lvlJc w:val="left"/>
-      <w:pPr>
-        <w:tabs>
-          <w:tab w:val="num" w:pos="5760"/>
-        </w:tabs>
-        <w:ind w:left="5760" w:hanging="360"/>
-      </w:pPr>
-    </w:lvl>
-    <w:lvl w:ilvl="8" w:tentative="1">
-      <w:start w:val="1"/>
-      <w:numFmt w:val="decimal"/>
-      <w:lvlText w:val="%9."/>
-      <w:lvlJc w:val="left"/>
-      <w:pPr>
-        <w:tabs>
-          <w:tab w:val="num" w:pos="6480"/>
-        </w:tabs>
-        <w:ind w:left="6480" w:hanging="360"/>
-      </w:pPr>
-    </w:lvl>
-  </w:abstractNum>
-  <w:abstractNum w:abstractNumId="4">
-    <w:nsid w:val="1A3B6DF1"/>
-    <w:multiLevelType w:val="hybridMultilevel"/>
-    <w:tmpl w:val="7124140A"/>
-    <w:lvl w:ilvl="0" w:tplc="54B86D2A">
-      <w:start w:val="1"/>
-      <w:numFmt w:val="lowerLetter"/>
-      <w:lvlText w:val="%1."/>
-      <w:lvlJc w:val="left"/>
-      <w:pPr>
-        <w:ind w:left="1080" w:hanging="360"/>
       </w:pPr>
       <w:rPr>
         <w:rFonts w:hint="default"/>
@@ -41865,7 +43848,7 @@
       <w:lvlText w:val="%2."/>
       <w:lvlJc w:val="left"/>
       <w:pPr>
-        <w:ind w:left="1800" w:hanging="360"/>
+        <w:ind w:left="1440" w:hanging="360"/>
       </w:pPr>
     </w:lvl>
     <w:lvl w:ilvl="2" w:tplc="0409001B" w:tentative="1">
@@ -41874,7 +43857,7 @@
       <w:lvlText w:val="%3."/>
       <w:lvlJc w:val="right"/>
       <w:pPr>
-        <w:ind w:left="2520" w:hanging="180"/>
+        <w:ind w:left="2160" w:hanging="180"/>
       </w:pPr>
     </w:lvl>
     <w:lvl w:ilvl="3" w:tplc="0409000F" w:tentative="1">
@@ -41883,7 +43866,7 @@
       <w:lvlText w:val="%4."/>
       <w:lvlJc w:val="left"/>
       <w:pPr>
-        <w:ind w:left="3240" w:hanging="360"/>
+        <w:ind w:left="2880" w:hanging="360"/>
       </w:pPr>
     </w:lvl>
     <w:lvl w:ilvl="4" w:tplc="04090019" w:tentative="1">
@@ -41892,7 +43875,7 @@
       <w:lvlText w:val="%5."/>
       <w:lvlJc w:val="left"/>
       <w:pPr>
-        <w:ind w:left="3960" w:hanging="360"/>
+        <w:ind w:left="3600" w:hanging="360"/>
       </w:pPr>
     </w:lvl>
     <w:lvl w:ilvl="5" w:tplc="0409001B" w:tentative="1">
@@ -41901,7 +43884,7 @@
       <w:lvlText w:val="%6."/>
       <w:lvlJc w:val="right"/>
       <w:pPr>
-        <w:ind w:left="4680" w:hanging="180"/>
+        <w:ind w:left="4320" w:hanging="180"/>
       </w:pPr>
     </w:lvl>
     <w:lvl w:ilvl="6" w:tplc="0409000F" w:tentative="1">
@@ -41910,7 +43893,7 @@
       <w:lvlText w:val="%7."/>
       <w:lvlJc w:val="left"/>
       <w:pPr>
-        <w:ind w:left="5400" w:hanging="360"/>
+        <w:ind w:left="5040" w:hanging="360"/>
       </w:pPr>
     </w:lvl>
     <w:lvl w:ilvl="7" w:tplc="04090019" w:tentative="1">
@@ -41919,7 +43902,7 @@
       <w:lvlText w:val="%8."/>
       <w:lvlJc w:val="left"/>
       <w:pPr>
-        <w:ind w:left="6120" w:hanging="360"/>
+        <w:ind w:left="5760" w:hanging="360"/>
       </w:pPr>
     </w:lvl>
     <w:lvl w:ilvl="8" w:tplc="0409001B" w:tentative="1">
@@ -41928,11 +43911,302 @@
       <w:lvlText w:val="%9."/>
       <w:lvlJc w:val="right"/>
       <w:pPr>
-        <w:ind w:left="6840" w:hanging="180"/>
+        <w:ind w:left="6480" w:hanging="180"/>
       </w:pPr>
     </w:lvl>
   </w:abstractNum>
-  <w:abstractNum w:abstractNumId="5">
+  <w:abstractNum w:abstractNumId="6">
+    <w:nsid w:val="13815D2F"/>
+    <w:multiLevelType w:val="multilevel"/>
+    <w:tmpl w:val="B1D852A4"/>
+    <w:lvl w:ilvl="0">
+      <w:start w:val="1"/>
+      <w:numFmt w:val="decimal"/>
+      <w:lvlText w:val="%1."/>
+      <w:lvlJc w:val="left"/>
+      <w:pPr>
+        <w:tabs>
+          <w:tab w:val="num" w:pos="720"/>
+        </w:tabs>
+        <w:ind w:left="720" w:hanging="360"/>
+      </w:pPr>
+    </w:lvl>
+    <w:lvl w:ilvl="1">
+      <w:start w:val="1"/>
+      <w:numFmt w:val="decimal"/>
+      <w:lvlText w:val="%2."/>
+      <w:lvlJc w:val="left"/>
+      <w:pPr>
+        <w:tabs>
+          <w:tab w:val="num" w:pos="1440"/>
+        </w:tabs>
+        <w:ind w:left="1440" w:hanging="360"/>
+      </w:pPr>
+    </w:lvl>
+    <w:lvl w:ilvl="2" w:tentative="1">
+      <w:start w:val="1"/>
+      <w:numFmt w:val="decimal"/>
+      <w:lvlText w:val="%3."/>
+      <w:lvlJc w:val="left"/>
+      <w:pPr>
+        <w:tabs>
+          <w:tab w:val="num" w:pos="2160"/>
+        </w:tabs>
+        <w:ind w:left="2160" w:hanging="360"/>
+      </w:pPr>
+    </w:lvl>
+    <w:lvl w:ilvl="3" w:tentative="1">
+      <w:start w:val="1"/>
+      <w:numFmt w:val="decimal"/>
+      <w:lvlText w:val="%4."/>
+      <w:lvlJc w:val="left"/>
+      <w:pPr>
+        <w:tabs>
+          <w:tab w:val="num" w:pos="2880"/>
+        </w:tabs>
+        <w:ind w:left="2880" w:hanging="360"/>
+      </w:pPr>
+    </w:lvl>
+    <w:lvl w:ilvl="4" w:tentative="1">
+      <w:start w:val="1"/>
+      <w:numFmt w:val="decimal"/>
+      <w:lvlText w:val="%5."/>
+      <w:lvlJc w:val="left"/>
+      <w:pPr>
+        <w:tabs>
+          <w:tab w:val="num" w:pos="3600"/>
+        </w:tabs>
+        <w:ind w:left="3600" w:hanging="360"/>
+      </w:pPr>
+    </w:lvl>
+    <w:lvl w:ilvl="5" w:tentative="1">
+      <w:start w:val="1"/>
+      <w:numFmt w:val="decimal"/>
+      <w:lvlText w:val="%6."/>
+      <w:lvlJc w:val="left"/>
+      <w:pPr>
+        <w:tabs>
+          <w:tab w:val="num" w:pos="4320"/>
+        </w:tabs>
+        <w:ind w:left="4320" w:hanging="360"/>
+      </w:pPr>
+    </w:lvl>
+    <w:lvl w:ilvl="6" w:tentative="1">
+      <w:start w:val="1"/>
+      <w:numFmt w:val="decimal"/>
+      <w:lvlText w:val="%7."/>
+      <w:lvlJc w:val="left"/>
+      <w:pPr>
+        <w:tabs>
+          <w:tab w:val="num" w:pos="5040"/>
+        </w:tabs>
+        <w:ind w:left="5040" w:hanging="360"/>
+      </w:pPr>
+    </w:lvl>
+    <w:lvl w:ilvl="7" w:tentative="1">
+      <w:start w:val="1"/>
+      <w:numFmt w:val="decimal"/>
+      <w:lvlText w:val="%8."/>
+      <w:lvlJc w:val="left"/>
+      <w:pPr>
+        <w:tabs>
+          <w:tab w:val="num" w:pos="5760"/>
+        </w:tabs>
+        <w:ind w:left="5760" w:hanging="360"/>
+      </w:pPr>
+    </w:lvl>
+    <w:lvl w:ilvl="8" w:tentative="1">
+      <w:start w:val="1"/>
+      <w:numFmt w:val="decimal"/>
+      <w:lvlText w:val="%9."/>
+      <w:lvlJc w:val="left"/>
+      <w:pPr>
+        <w:tabs>
+          <w:tab w:val="num" w:pos="6480"/>
+        </w:tabs>
+        <w:ind w:left="6480" w:hanging="360"/>
+      </w:pPr>
+    </w:lvl>
+  </w:abstractNum>
+  <w:abstractNum w:abstractNumId="7">
+    <w:nsid w:val="180C32FF"/>
+    <w:multiLevelType w:val="hybridMultilevel"/>
+    <w:tmpl w:val="1556C5CA"/>
+    <w:lvl w:ilvl="0" w:tplc="0409000F">
+      <w:start w:val="1"/>
+      <w:numFmt w:val="decimal"/>
+      <w:lvlText w:val="%1."/>
+      <w:lvlJc w:val="left"/>
+      <w:pPr>
+        <w:ind w:left="720" w:hanging="360"/>
+      </w:pPr>
+      <w:rPr>
+        <w:rFonts w:hint="default"/>
+      </w:rPr>
+    </w:lvl>
+    <w:lvl w:ilvl="1" w:tplc="04090019" w:tentative="1">
+      <w:start w:val="1"/>
+      <w:numFmt w:val="lowerLetter"/>
+      <w:lvlText w:val="%2."/>
+      <w:lvlJc w:val="left"/>
+      <w:pPr>
+        <w:ind w:left="1440" w:hanging="360"/>
+      </w:pPr>
+    </w:lvl>
+    <w:lvl w:ilvl="2" w:tplc="0409001B" w:tentative="1">
+      <w:start w:val="1"/>
+      <w:numFmt w:val="lowerRoman"/>
+      <w:lvlText w:val="%3."/>
+      <w:lvlJc w:val="right"/>
+      <w:pPr>
+        <w:ind w:left="2160" w:hanging="180"/>
+      </w:pPr>
+    </w:lvl>
+    <w:lvl w:ilvl="3" w:tplc="0409000F" w:tentative="1">
+      <w:start w:val="1"/>
+      <w:numFmt w:val="decimal"/>
+      <w:lvlText w:val="%4."/>
+      <w:lvlJc w:val="left"/>
+      <w:pPr>
+        <w:ind w:left="2880" w:hanging="360"/>
+      </w:pPr>
+    </w:lvl>
+    <w:lvl w:ilvl="4" w:tplc="04090019" w:tentative="1">
+      <w:start w:val="1"/>
+      <w:numFmt w:val="lowerLetter"/>
+      <w:lvlText w:val="%5."/>
+      <w:lvlJc w:val="left"/>
+      <w:pPr>
+        <w:ind w:left="3600" w:hanging="360"/>
+      </w:pPr>
+    </w:lvl>
+    <w:lvl w:ilvl="5" w:tplc="0409001B" w:tentative="1">
+      <w:start w:val="1"/>
+      <w:numFmt w:val="lowerRoman"/>
+      <w:lvlText w:val="%6."/>
+      <w:lvlJc w:val="right"/>
+      <w:pPr>
+        <w:ind w:left="4320" w:hanging="180"/>
+      </w:pPr>
+    </w:lvl>
+    <w:lvl w:ilvl="6" w:tplc="0409000F" w:tentative="1">
+      <w:start w:val="1"/>
+      <w:numFmt w:val="decimal"/>
+      <w:lvlText w:val="%7."/>
+      <w:lvlJc w:val="left"/>
+      <w:pPr>
+        <w:ind w:left="5040" w:hanging="360"/>
+      </w:pPr>
+    </w:lvl>
+    <w:lvl w:ilvl="7" w:tplc="04090019" w:tentative="1">
+      <w:start w:val="1"/>
+      <w:numFmt w:val="lowerLetter"/>
+      <w:lvlText w:val="%8."/>
+      <w:lvlJc w:val="left"/>
+      <w:pPr>
+        <w:ind w:left="5760" w:hanging="360"/>
+      </w:pPr>
+    </w:lvl>
+    <w:lvl w:ilvl="8" w:tplc="0409001B" w:tentative="1">
+      <w:start w:val="1"/>
+      <w:numFmt w:val="lowerRoman"/>
+      <w:lvlText w:val="%9."/>
+      <w:lvlJc w:val="right"/>
+      <w:pPr>
+        <w:ind w:left="6480" w:hanging="180"/>
+      </w:pPr>
+    </w:lvl>
+  </w:abstractNum>
+  <w:abstractNum w:abstractNumId="8">
+    <w:nsid w:val="1A3B6DF1"/>
+    <w:multiLevelType w:val="hybridMultilevel"/>
+    <w:tmpl w:val="7124140A"/>
+    <w:lvl w:ilvl="0" w:tplc="54B86D2A">
+      <w:start w:val="1"/>
+      <w:numFmt w:val="lowerLetter"/>
+      <w:lvlText w:val="%1."/>
+      <w:lvlJc w:val="left"/>
+      <w:pPr>
+        <w:ind w:left="1080" w:hanging="360"/>
+      </w:pPr>
+      <w:rPr>
+        <w:rFonts w:hint="default"/>
+      </w:rPr>
+    </w:lvl>
+    <w:lvl w:ilvl="1" w:tplc="04090019" w:tentative="1">
+      <w:start w:val="1"/>
+      <w:numFmt w:val="lowerLetter"/>
+      <w:lvlText w:val="%2."/>
+      <w:lvlJc w:val="left"/>
+      <w:pPr>
+        <w:ind w:left="1800" w:hanging="360"/>
+      </w:pPr>
+    </w:lvl>
+    <w:lvl w:ilvl="2" w:tplc="0409001B" w:tentative="1">
+      <w:start w:val="1"/>
+      <w:numFmt w:val="lowerRoman"/>
+      <w:lvlText w:val="%3."/>
+      <w:lvlJc w:val="right"/>
+      <w:pPr>
+        <w:ind w:left="2520" w:hanging="180"/>
+      </w:pPr>
+    </w:lvl>
+    <w:lvl w:ilvl="3" w:tplc="0409000F" w:tentative="1">
+      <w:start w:val="1"/>
+      <w:numFmt w:val="decimal"/>
+      <w:lvlText w:val="%4."/>
+      <w:lvlJc w:val="left"/>
+      <w:pPr>
+        <w:ind w:left="3240" w:hanging="360"/>
+      </w:pPr>
+    </w:lvl>
+    <w:lvl w:ilvl="4" w:tplc="04090019" w:tentative="1">
+      <w:start w:val="1"/>
+      <w:numFmt w:val="lowerLetter"/>
+      <w:lvlText w:val="%5."/>
+      <w:lvlJc w:val="left"/>
+      <w:pPr>
+        <w:ind w:left="3960" w:hanging="360"/>
+      </w:pPr>
+    </w:lvl>
+    <w:lvl w:ilvl="5" w:tplc="0409001B" w:tentative="1">
+      <w:start w:val="1"/>
+      <w:numFmt w:val="lowerRoman"/>
+      <w:lvlText w:val="%6."/>
+      <w:lvlJc w:val="right"/>
+      <w:pPr>
+        <w:ind w:left="4680" w:hanging="180"/>
+      </w:pPr>
+    </w:lvl>
+    <w:lvl w:ilvl="6" w:tplc="0409000F" w:tentative="1">
+      <w:start w:val="1"/>
+      <w:numFmt w:val="decimal"/>
+      <w:lvlText w:val="%7."/>
+      <w:lvlJc w:val="left"/>
+      <w:pPr>
+        <w:ind w:left="5400" w:hanging="360"/>
+      </w:pPr>
+    </w:lvl>
+    <w:lvl w:ilvl="7" w:tplc="04090019" w:tentative="1">
+      <w:start w:val="1"/>
+      <w:numFmt w:val="lowerLetter"/>
+      <w:lvlText w:val="%8."/>
+      <w:lvlJc w:val="left"/>
+      <w:pPr>
+        <w:ind w:left="6120" w:hanging="360"/>
+      </w:pPr>
+    </w:lvl>
+    <w:lvl w:ilvl="8" w:tplc="0409001B" w:tentative="1">
+      <w:start w:val="1"/>
+      <w:numFmt w:val="lowerRoman"/>
+      <w:lvlText w:val="%9."/>
+      <w:lvlJc w:val="right"/>
+      <w:pPr>
+        <w:ind w:left="6840" w:hanging="180"/>
+      </w:pPr>
+    </w:lvl>
+  </w:abstractNum>
+  <w:abstractNum w:abstractNumId="9">
     <w:nsid w:val="1A6123DD"/>
     <w:multiLevelType w:val="multilevel"/>
     <w:tmpl w:val="543293D6"/>
@@ -42048,7 +44322,7 @@
       </w:pPr>
     </w:lvl>
   </w:abstractNum>
-  <w:abstractNum w:abstractNumId="6">
+  <w:abstractNum w:abstractNumId="10">
     <w:nsid w:val="1B694675"/>
     <w:multiLevelType w:val="multilevel"/>
     <w:tmpl w:val="543293D6"/>
@@ -42164,7 +44438,96 @@
       </w:pPr>
     </w:lvl>
   </w:abstractNum>
-  <w:abstractNum w:abstractNumId="7">
+  <w:abstractNum w:abstractNumId="11">
+    <w:nsid w:val="1B8334DE"/>
+    <w:multiLevelType w:val="hybridMultilevel"/>
+    <w:tmpl w:val="129411B0"/>
+    <w:lvl w:ilvl="0" w:tplc="0409000F">
+      <w:start w:val="1"/>
+      <w:numFmt w:val="decimal"/>
+      <w:lvlText w:val="%1."/>
+      <w:lvlJc w:val="left"/>
+      <w:pPr>
+        <w:ind w:left="720" w:hanging="360"/>
+      </w:pPr>
+      <w:rPr>
+        <w:rFonts w:hint="default"/>
+      </w:rPr>
+    </w:lvl>
+    <w:lvl w:ilvl="1" w:tplc="04090019" w:tentative="1">
+      <w:start w:val="1"/>
+      <w:numFmt w:val="lowerLetter"/>
+      <w:lvlText w:val="%2."/>
+      <w:lvlJc w:val="left"/>
+      <w:pPr>
+        <w:ind w:left="1440" w:hanging="360"/>
+      </w:pPr>
+    </w:lvl>
+    <w:lvl w:ilvl="2" w:tplc="0409001B" w:tentative="1">
+      <w:start w:val="1"/>
+      <w:numFmt w:val="lowerRoman"/>
+      <w:lvlText w:val="%3."/>
+      <w:lvlJc w:val="right"/>
+      <w:pPr>
+        <w:ind w:left="2160" w:hanging="180"/>
+      </w:pPr>
+    </w:lvl>
+    <w:lvl w:ilvl="3" w:tplc="0409000F" w:tentative="1">
+      <w:start w:val="1"/>
+      <w:numFmt w:val="decimal"/>
+      <w:lvlText w:val="%4."/>
+      <w:lvlJc w:val="left"/>
+      <w:pPr>
+        <w:ind w:left="2880" w:hanging="360"/>
+      </w:pPr>
+    </w:lvl>
+    <w:lvl w:ilvl="4" w:tplc="04090019" w:tentative="1">
+      <w:start w:val="1"/>
+      <w:numFmt w:val="lowerLetter"/>
+      <w:lvlText w:val="%5."/>
+      <w:lvlJc w:val="left"/>
+      <w:pPr>
+        <w:ind w:left="3600" w:hanging="360"/>
+      </w:pPr>
+    </w:lvl>
+    <w:lvl w:ilvl="5" w:tplc="0409001B" w:tentative="1">
+      <w:start w:val="1"/>
+      <w:numFmt w:val="lowerRoman"/>
+      <w:lvlText w:val="%6."/>
+      <w:lvlJc w:val="right"/>
+      <w:pPr>
+        <w:ind w:left="4320" w:hanging="180"/>
+      </w:pPr>
+    </w:lvl>
+    <w:lvl w:ilvl="6" w:tplc="0409000F" w:tentative="1">
+      <w:start w:val="1"/>
+      <w:numFmt w:val="decimal"/>
+      <w:lvlText w:val="%7."/>
+      <w:lvlJc w:val="left"/>
+      <w:pPr>
+        <w:ind w:left="5040" w:hanging="360"/>
+      </w:pPr>
+    </w:lvl>
+    <w:lvl w:ilvl="7" w:tplc="04090019" w:tentative="1">
+      <w:start w:val="1"/>
+      <w:numFmt w:val="lowerLetter"/>
+      <w:lvlText w:val="%8."/>
+      <w:lvlJc w:val="left"/>
+      <w:pPr>
+        <w:ind w:left="5760" w:hanging="360"/>
+      </w:pPr>
+    </w:lvl>
+    <w:lvl w:ilvl="8" w:tplc="0409001B" w:tentative="1">
+      <w:start w:val="1"/>
+      <w:numFmt w:val="lowerRoman"/>
+      <w:lvlText w:val="%9."/>
+      <w:lvlJc w:val="right"/>
+      <w:pPr>
+        <w:ind w:left="6480" w:hanging="180"/>
+      </w:pPr>
+    </w:lvl>
+  </w:abstractNum>
+  <w:abstractNum w:abstractNumId="12">
     <w:nsid w:val="2855028D"/>
     <w:multiLevelType w:val="hybridMultilevel"/>
     <w:tmpl w:val="41B8BC58"/>
@@ -42277,7 +44640,7 @@
       </w:rPr>
     </w:lvl>
   </w:abstractNum>
-  <w:abstractNum w:abstractNumId="8">
+  <w:abstractNum w:abstractNumId="13">
     <w:nsid w:val="28F8660D"/>
     <w:multiLevelType w:val="multilevel"/>
     <w:tmpl w:val="543293D6"/>
@@ -42393,7 +44756,7 @@
       </w:pPr>
     </w:lvl>
   </w:abstractNum>
-  <w:abstractNum w:abstractNumId="9">
+  <w:abstractNum w:abstractNumId="14">
     <w:nsid w:val="2B7014FF"/>
     <w:multiLevelType w:val="multilevel"/>
     <w:tmpl w:val="543293D6"/>
@@ -42509,7 +44872,185 @@
       </w:pPr>
     </w:lvl>
   </w:abstractNum>
-  <w:abstractNum w:abstractNumId="10">
+  <w:abstractNum w:abstractNumId="15">
+    <w:nsid w:val="31BF2D45"/>
+    <w:multiLevelType w:val="hybridMultilevel"/>
+    <w:tmpl w:val="E29AC6AA"/>
+    <w:lvl w:ilvl="0" w:tplc="0409000F">
+      <w:start w:val="1"/>
+      <w:numFmt w:val="decimal"/>
+      <w:lvlText w:val="%1."/>
+      <w:lvlJc w:val="left"/>
+      <w:pPr>
+        <w:ind w:left="720" w:hanging="360"/>
+      </w:pPr>
+      <w:rPr>
+        <w:rFonts w:hint="default"/>
+      </w:rPr>
+    </w:lvl>
+    <w:lvl w:ilvl="1" w:tplc="04090019">
+      <w:start w:val="1"/>
+      <w:numFmt w:val="lowerLetter"/>
+      <w:lvlText w:val="%2."/>
+      <w:lvlJc w:val="left"/>
+      <w:pPr>
+        <w:ind w:left="1440" w:hanging="360"/>
+      </w:pPr>
+    </w:lvl>
+    <w:lvl w:ilvl="2" w:tplc="0409001B" w:tentative="1">
+      <w:start w:val="1"/>
+      <w:numFmt w:val="lowerRoman"/>
+      <w:lvlText w:val="%3."/>
+      <w:lvlJc w:val="right"/>
+      <w:pPr>
+        <w:ind w:left="2160" w:hanging="180"/>
+      </w:pPr>
+    </w:lvl>
+    <w:lvl w:ilvl="3" w:tplc="0409000F" w:tentative="1">
+      <w:start w:val="1"/>
+      <w:numFmt w:val="decimal"/>
+      <w:lvlText w:val="%4."/>
+      <w:lvlJc w:val="left"/>
+      <w:pPr>
+        <w:ind w:left="2880" w:hanging="360"/>
+      </w:pPr>
+    </w:lvl>
+    <w:lvl w:ilvl="4" w:tplc="04090019" w:tentative="1">
+      <w:start w:val="1"/>
+      <w:numFmt w:val="lowerLetter"/>
+      <w:lvlText w:val="%5."/>
+      <w:lvlJc w:val="left"/>
+      <w:pPr>
+        <w:ind w:left="3600" w:hanging="360"/>
+      </w:pPr>
+    </w:lvl>
+    <w:lvl w:ilvl="5" w:tplc="0409001B" w:tentative="1">
+      <w:start w:val="1"/>
+      <w:numFmt w:val="lowerRoman"/>
+      <w:lvlText w:val="%6."/>
+      <w:lvlJc w:val="right"/>
+      <w:pPr>
+        <w:ind w:left="4320" w:hanging="180"/>
+      </w:pPr>
+    </w:lvl>
+    <w:lvl w:ilvl="6" w:tplc="0409000F" w:tentative="1">
+      <w:start w:val="1"/>
+      <w:numFmt w:val="decimal"/>
+      <w:lvlText w:val="%7."/>
+      <w:lvlJc w:val="left"/>
+      <w:pPr>
+        <w:ind w:left="5040" w:hanging="360"/>
+      </w:pPr>
+    </w:lvl>
+    <w:lvl w:ilvl="7" w:tplc="04090019" w:tentative="1">
+      <w:start w:val="1"/>
+      <w:numFmt w:val="lowerLetter"/>
+      <w:lvlText w:val="%8."/>
+      <w:lvlJc w:val="left"/>
+      <w:pPr>
+        <w:ind w:left="5760" w:hanging="360"/>
+      </w:pPr>
+    </w:lvl>
+    <w:lvl w:ilvl="8" w:tplc="0409001B" w:tentative="1">
+      <w:start w:val="1"/>
+      <w:numFmt w:val="lowerRoman"/>
+      <w:lvlText w:val="%9."/>
+      <w:lvlJc w:val="right"/>
+      <w:pPr>
+        <w:ind w:left="6480" w:hanging="180"/>
+      </w:pPr>
+    </w:lvl>
+  </w:abstractNum>
+  <w:abstractNum w:abstractNumId="16">
+    <w:nsid w:val="341704B8"/>
+    <w:multiLevelType w:val="hybridMultilevel"/>
+    <w:tmpl w:val="B5C8454E"/>
+    <w:lvl w:ilvl="0" w:tplc="0409000F">
+      <w:start w:val="1"/>
+      <w:numFmt w:val="decimal"/>
+      <w:lvlText w:val="%1."/>
+      <w:lvlJc w:val="left"/>
+      <w:pPr>
+        <w:ind w:left="720" w:hanging="360"/>
+      </w:pPr>
+      <w:rPr>
+        <w:rFonts w:hint="default"/>
+      </w:rPr>
+    </w:lvl>
+    <w:lvl w:ilvl="1" w:tplc="04090019">
+      <w:start w:val="1"/>
+      <w:numFmt w:val="lowerLetter"/>
+      <w:lvlText w:val="%2."/>
+      <w:lvlJc w:val="left"/>
+      <w:pPr>
+        <w:ind w:left="1440" w:hanging="360"/>
+      </w:pPr>
+    </w:lvl>
+    <w:lvl w:ilvl="2" w:tplc="0409001B" w:tentative="1">
+      <w:start w:val="1"/>
+      <w:numFmt w:val="lowerRoman"/>
+      <w:lvlText w:val="%3."/>
+      <w:lvlJc w:val="right"/>
+      <w:pPr>
+        <w:ind w:left="2160" w:hanging="180"/>
+      </w:pPr>
+    </w:lvl>
+    <w:lvl w:ilvl="3" w:tplc="0409000F" w:tentative="1">
+      <w:start w:val="1"/>
+      <w:numFmt w:val="decimal"/>
+      <w:lvlText w:val="%4."/>
+      <w:lvlJc w:val="left"/>
+      <w:pPr>
+        <w:ind w:left="2880" w:hanging="360"/>
+      </w:pPr>
+    </w:lvl>
+    <w:lvl w:ilvl="4" w:tplc="04090019" w:tentative="1">
+      <w:start w:val="1"/>
+      <w:numFmt w:val="lowerLetter"/>
+      <w:lvlText w:val="%5."/>
+      <w:lvlJc w:val="left"/>
+      <w:pPr>
+        <w:ind w:left="3600" w:hanging="360"/>
+      </w:pPr>
+    </w:lvl>
+    <w:lvl w:ilvl="5" w:tplc="0409001B" w:tentative="1">
+      <w:start w:val="1"/>
+      <w:numFmt w:val="lowerRoman"/>
+      <w:lvlText w:val="%6."/>
+      <w:lvlJc w:val="right"/>
+      <w:pPr>
+        <w:ind w:left="4320" w:hanging="180"/>
+      </w:pPr>
+    </w:lvl>
+    <w:lvl w:ilvl="6" w:tplc="0409000F" w:tentative="1">
+      <w:start w:val="1"/>
+      <w:numFmt w:val="decimal"/>
+      <w:lvlText w:val="%7."/>
+      <w:lvlJc w:val="left"/>
+      <w:pPr>
+        <w:ind w:left="5040" w:hanging="360"/>
+      </w:pPr>
+    </w:lvl>
+    <w:lvl w:ilvl="7" w:tplc="04090019" w:tentative="1">
+      <w:start w:val="1"/>
+      <w:numFmt w:val="lowerLetter"/>
+      <w:lvlText w:val="%8."/>
+      <w:lvlJc w:val="left"/>
+      <w:pPr>
+        <w:ind w:left="5760" w:hanging="360"/>
+      </w:pPr>
+    </w:lvl>
+    <w:lvl w:ilvl="8" w:tplc="0409001B" w:tentative="1">
+      <w:start w:val="1"/>
+      <w:numFmt w:val="lowerRoman"/>
+      <w:lvlText w:val="%9."/>
+      <w:lvlJc w:val="right"/>
+      <w:pPr>
+        <w:ind w:left="6480" w:hanging="180"/>
+      </w:pPr>
+    </w:lvl>
+  </w:abstractNum>
+  <w:abstractNum w:abstractNumId="17">
     <w:nsid w:val="37A43FAF"/>
     <w:multiLevelType w:val="hybridMultilevel"/>
     <w:tmpl w:val="BECE95F4"/>
@@ -42595,7 +45136,7 @@
       </w:pPr>
     </w:lvl>
   </w:abstractNum>
-  <w:abstractNum w:abstractNumId="11">
+  <w:abstractNum w:abstractNumId="18">
     <w:nsid w:val="3F35095B"/>
     <w:multiLevelType w:val="hybridMultilevel"/>
     <w:tmpl w:val="C2E0C2AA"/>
@@ -42684,7 +45225,7 @@
       </w:pPr>
     </w:lvl>
   </w:abstractNum>
-  <w:abstractNum w:abstractNumId="12">
+  <w:abstractNum w:abstractNumId="19">
     <w:nsid w:val="40B40C93"/>
     <w:multiLevelType w:val="multilevel"/>
     <w:tmpl w:val="B1D852A4"/>
@@ -42797,7 +45338,7 @@
       </w:pPr>
     </w:lvl>
   </w:abstractNum>
-  <w:abstractNum w:abstractNumId="13">
+  <w:abstractNum w:abstractNumId="20">
     <w:nsid w:val="40F667C6"/>
     <w:multiLevelType w:val="multilevel"/>
     <w:tmpl w:val="543293D6"/>
@@ -42913,7 +45454,7 @@
       </w:pPr>
     </w:lvl>
   </w:abstractNum>
-  <w:abstractNum w:abstractNumId="14">
+  <w:abstractNum w:abstractNumId="21">
     <w:nsid w:val="42D4058C"/>
     <w:multiLevelType w:val="hybridMultilevel"/>
     <w:tmpl w:val="02A8411E"/>
@@ -43027,7 +45568,7 @@
       </w:rPr>
     </w:lvl>
   </w:abstractNum>
-  <w:abstractNum w:abstractNumId="15">
+  <w:abstractNum w:abstractNumId="22">
     <w:nsid w:val="44B63243"/>
     <w:multiLevelType w:val="multilevel"/>
     <w:tmpl w:val="795094DA"/>
@@ -43168,7 +45709,96 @@
       </w:rPr>
     </w:lvl>
   </w:abstractNum>
-  <w:abstractNum w:abstractNumId="16">
+  <w:abstractNum w:abstractNumId="23">
+    <w:nsid w:val="459A6145"/>
+    <w:multiLevelType w:val="hybridMultilevel"/>
+    <w:tmpl w:val="10C803E0"/>
+    <w:lvl w:ilvl="0" w:tplc="0409000F">
+      <w:start w:val="1"/>
+      <w:numFmt w:val="decimal"/>
+      <w:lvlText w:val="%1."/>
+      <w:lvlJc w:val="left"/>
+      <w:pPr>
+        <w:ind w:left="720" w:hanging="360"/>
+      </w:pPr>
+      <w:rPr>
+        <w:rFonts w:hint="default"/>
+      </w:rPr>
+    </w:lvl>
+    <w:lvl w:ilvl="1" w:tplc="04090019" w:tentative="1">
+      <w:start w:val="1"/>
+      <w:numFmt w:val="lowerLetter"/>
+      <w:lvlText w:val="%2."/>
+      <w:lvlJc w:val="left"/>
+      <w:pPr>
+        <w:ind w:left="1440" w:hanging="360"/>
+      </w:pPr>
+    </w:lvl>
+    <w:lvl w:ilvl="2" w:tplc="0409001B" w:tentative="1">
+      <w:start w:val="1"/>
+      <w:numFmt w:val="lowerRoman"/>
+      <w:lvlText w:val="%3."/>
+      <w:lvlJc w:val="right"/>
+      <w:pPr>
+        <w:ind w:left="2160" w:hanging="180"/>
+      </w:pPr>
+    </w:lvl>
+    <w:lvl w:ilvl="3" w:tplc="0409000F" w:tentative="1">
+      <w:start w:val="1"/>
+      <w:numFmt w:val="decimal"/>
+      <w:lvlText w:val="%4."/>
+      <w:lvlJc w:val="left"/>
+      <w:pPr>
+        <w:ind w:left="2880" w:hanging="360"/>
+      </w:pPr>
+    </w:lvl>
+    <w:lvl w:ilvl="4" w:tplc="04090019" w:tentative="1">
+      <w:start w:val="1"/>
+      <w:numFmt w:val="lowerLetter"/>
+      <w:lvlText w:val="%5."/>
+      <w:lvlJc w:val="left"/>
+      <w:pPr>
+        <w:ind w:left="3600" w:hanging="360"/>
+      </w:pPr>
+    </w:lvl>
+    <w:lvl w:ilvl="5" w:tplc="0409001B" w:tentative="1">
+      <w:start w:val="1"/>
+      <w:numFmt w:val="lowerRoman"/>
+      <w:lvlText w:val="%6."/>
+      <w:lvlJc w:val="right"/>
+      <w:pPr>
+        <w:ind w:left="4320" w:hanging="180"/>
+      </w:pPr>
+    </w:lvl>
+    <w:lvl w:ilvl="6" w:tplc="0409000F" w:tentative="1">
+      <w:start w:val="1"/>
+      <w:numFmt w:val="decimal"/>
+      <w:lvlText w:val="%7."/>
+      <w:lvlJc w:val="left"/>
+      <w:pPr>
+        <w:ind w:left="5040" w:hanging="360"/>
+      </w:pPr>
+    </w:lvl>
+    <w:lvl w:ilvl="7" w:tplc="04090019" w:tentative="1">
+      <w:start w:val="1"/>
+      <w:numFmt w:val="lowerLetter"/>
+      <w:lvlText w:val="%8."/>
+      <w:lvlJc w:val="left"/>
+      <w:pPr>
+        <w:ind w:left="5760" w:hanging="360"/>
+      </w:pPr>
+    </w:lvl>
+    <w:lvl w:ilvl="8" w:tplc="0409001B" w:tentative="1">
+      <w:start w:val="1"/>
+      <w:numFmt w:val="lowerRoman"/>
+      <w:lvlText w:val="%9."/>
+      <w:lvlJc w:val="right"/>
+      <w:pPr>
+        <w:ind w:left="6480" w:hanging="180"/>
+      </w:pPr>
+    </w:lvl>
+  </w:abstractNum>
+  <w:abstractNum w:abstractNumId="24">
     <w:nsid w:val="47473521"/>
     <w:multiLevelType w:val="multilevel"/>
     <w:tmpl w:val="B1D852A4"/>
@@ -43281,7 +45911,96 @@
       </w:pPr>
     </w:lvl>
   </w:abstractNum>
-  <w:abstractNum w:abstractNumId="17">
+  <w:abstractNum w:abstractNumId="25">
+    <w:nsid w:val="47873EF1"/>
+    <w:multiLevelType w:val="hybridMultilevel"/>
+    <w:tmpl w:val="BA54DF28"/>
+    <w:lvl w:ilvl="0" w:tplc="0409000F">
+      <w:start w:val="1"/>
+      <w:numFmt w:val="decimal"/>
+      <w:lvlText w:val="%1."/>
+      <w:lvlJc w:val="left"/>
+      <w:pPr>
+        <w:ind w:left="720" w:hanging="360"/>
+      </w:pPr>
+      <w:rPr>
+        <w:rFonts w:hint="default"/>
+      </w:rPr>
+    </w:lvl>
+    <w:lvl w:ilvl="1" w:tplc="04090019" w:tentative="1">
+      <w:start w:val="1"/>
+      <w:numFmt w:val="lowerLetter"/>
+      <w:lvlText w:val="%2."/>
+      <w:lvlJc w:val="left"/>
+      <w:pPr>
+        <w:ind w:left="1440" w:hanging="360"/>
+      </w:pPr>
+    </w:lvl>
+    <w:lvl w:ilvl="2" w:tplc="0409001B" w:tentative="1">
+      <w:start w:val="1"/>
+      <w:numFmt w:val="lowerRoman"/>
+      <w:lvlText w:val="%3."/>
+      <w:lvlJc w:val="right"/>
+      <w:pPr>
+        <w:ind w:left="2160" w:hanging="180"/>
+      </w:pPr>
+    </w:lvl>
+    <w:lvl w:ilvl="3" w:tplc="0409000F" w:tentative="1">
+      <w:start w:val="1"/>
+      <w:numFmt w:val="decimal"/>
+      <w:lvlText w:val="%4."/>
+      <w:lvlJc w:val="left"/>
+      <w:pPr>
+        <w:ind w:left="2880" w:hanging="360"/>
+      </w:pPr>
+    </w:lvl>
+    <w:lvl w:ilvl="4" w:tplc="04090019" w:tentative="1">
+      <w:start w:val="1"/>
+      <w:numFmt w:val="lowerLetter"/>
+      <w:lvlText w:val="%5."/>
+      <w:lvlJc w:val="left"/>
+      <w:pPr>
+        <w:ind w:left="3600" w:hanging="360"/>
+      </w:pPr>
+    </w:lvl>
+    <w:lvl w:ilvl="5" w:tplc="0409001B" w:tentative="1">
+      <w:start w:val="1"/>
+      <w:numFmt w:val="lowerRoman"/>
+      <w:lvlText w:val="%6."/>
+      <w:lvlJc w:val="right"/>
+      <w:pPr>
+        <w:ind w:left="4320" w:hanging="180"/>
+      </w:pPr>
+    </w:lvl>
+    <w:lvl w:ilvl="6" w:tplc="0409000F" w:tentative="1">
+      <w:start w:val="1"/>
+      <w:numFmt w:val="decimal"/>
+      <w:lvlText w:val="%7."/>
+      <w:lvlJc w:val="left"/>
+      <w:pPr>
+        <w:ind w:left="5040" w:hanging="360"/>
+      </w:pPr>
+    </w:lvl>
+    <w:lvl w:ilvl="7" w:tplc="04090019" w:tentative="1">
+      <w:start w:val="1"/>
+      <w:numFmt w:val="lowerLetter"/>
+      <w:lvlText w:val="%8."/>
+      <w:lvlJc w:val="left"/>
+      <w:pPr>
+        <w:ind w:left="5760" w:hanging="360"/>
+      </w:pPr>
+    </w:lvl>
+    <w:lvl w:ilvl="8" w:tplc="0409001B" w:tentative="1">
+      <w:start w:val="1"/>
+      <w:numFmt w:val="lowerRoman"/>
+      <w:lvlText w:val="%9."/>
+      <w:lvlJc w:val="right"/>
+      <w:pPr>
+        <w:ind w:left="6480" w:hanging="180"/>
+      </w:pPr>
+    </w:lvl>
+  </w:abstractNum>
+  <w:abstractNum w:abstractNumId="26">
     <w:nsid w:val="479902DE"/>
     <w:multiLevelType w:val="multilevel"/>
     <w:tmpl w:val="543293D6"/>
@@ -43397,7 +46116,7 @@
       </w:pPr>
     </w:lvl>
   </w:abstractNum>
-  <w:abstractNum w:abstractNumId="18">
+  <w:abstractNum w:abstractNumId="27">
     <w:nsid w:val="4A043B71"/>
     <w:multiLevelType w:val="multilevel"/>
     <w:tmpl w:val="543293D6"/>
@@ -43513,7 +46232,96 @@
       </w:pPr>
     </w:lvl>
   </w:abstractNum>
-  <w:abstractNum w:abstractNumId="19">
+  <w:abstractNum w:abstractNumId="28">
+    <w:nsid w:val="4CD5439F"/>
+    <w:multiLevelType w:val="hybridMultilevel"/>
+    <w:tmpl w:val="2DA0D846"/>
+    <w:lvl w:ilvl="0" w:tplc="0409000F">
+      <w:start w:val="1"/>
+      <w:numFmt w:val="decimal"/>
+      <w:lvlText w:val="%1."/>
+      <w:lvlJc w:val="left"/>
+      <w:pPr>
+        <w:ind w:left="720" w:hanging="360"/>
+      </w:pPr>
+      <w:rPr>
+        <w:rFonts w:hint="default"/>
+      </w:rPr>
+    </w:lvl>
+    <w:lvl w:ilvl="1" w:tplc="04090019" w:tentative="1">
+      <w:start w:val="1"/>
+      <w:numFmt w:val="lowerLetter"/>
+      <w:lvlText w:val="%2."/>
+      <w:lvlJc w:val="left"/>
+      <w:pPr>
+        <w:ind w:left="1440" w:hanging="360"/>
+      </w:pPr>
+    </w:lvl>
+    <w:lvl w:ilvl="2" w:tplc="0409001B" w:tentative="1">
+      <w:start w:val="1"/>
+      <w:numFmt w:val="lowerRoman"/>
+      <w:lvlText w:val="%3."/>
+      <w:lvlJc w:val="right"/>
+      <w:pPr>
+        <w:ind w:left="2160" w:hanging="180"/>
+      </w:pPr>
+    </w:lvl>
+    <w:lvl w:ilvl="3" w:tplc="0409000F" w:tentative="1">
+      <w:start w:val="1"/>
+      <w:numFmt w:val="decimal"/>
+      <w:lvlText w:val="%4."/>
+      <w:lvlJc w:val="left"/>
+      <w:pPr>
+        <w:ind w:left="2880" w:hanging="360"/>
+      </w:pPr>
+    </w:lvl>
+    <w:lvl w:ilvl="4" w:tplc="04090019" w:tentative="1">
+      <w:start w:val="1"/>
+      <w:numFmt w:val="lowerLetter"/>
+      <w:lvlText w:val="%5."/>
+      <w:lvlJc w:val="left"/>
+      <w:pPr>
+        <w:ind w:left="3600" w:hanging="360"/>
+      </w:pPr>
+    </w:lvl>
+    <w:lvl w:ilvl="5" w:tplc="0409001B" w:tentative="1">
+      <w:start w:val="1"/>
+      <w:numFmt w:val="lowerRoman"/>
+      <w:lvlText w:val="%6."/>
+      <w:lvlJc w:val="right"/>
+      <w:pPr>
+        <w:ind w:left="4320" w:hanging="180"/>
+      </w:pPr>
+    </w:lvl>
+    <w:lvl w:ilvl="6" w:tplc="0409000F" w:tentative="1">
+      <w:start w:val="1"/>
+      <w:numFmt w:val="decimal"/>
+      <w:lvlText w:val="%7."/>
+      <w:lvlJc w:val="left"/>
+      <w:pPr>
+        <w:ind w:left="5040" w:hanging="360"/>
+      </w:pPr>
+    </w:lvl>
+    <w:lvl w:ilvl="7" w:tplc="04090019" w:tentative="1">
+      <w:start w:val="1"/>
+      <w:numFmt w:val="lowerLetter"/>
+      <w:lvlText w:val="%8."/>
+      <w:lvlJc w:val="left"/>
+      <w:pPr>
+        <w:ind w:left="5760" w:hanging="360"/>
+      </w:pPr>
+    </w:lvl>
+    <w:lvl w:ilvl="8" w:tplc="0409001B" w:tentative="1">
+      <w:start w:val="1"/>
+      <w:numFmt w:val="lowerRoman"/>
+      <w:lvlText w:val="%9."/>
+      <w:lvlJc w:val="right"/>
+      <w:pPr>
+        <w:ind w:left="6480" w:hanging="180"/>
+      </w:pPr>
+    </w:lvl>
+  </w:abstractNum>
+  <w:abstractNum w:abstractNumId="29">
     <w:nsid w:val="4D476F8F"/>
     <w:multiLevelType w:val="hybridMultilevel"/>
     <w:tmpl w:val="FF9CC9BE"/>
@@ -43626,7 +46434,7 @@
       </w:rPr>
     </w:lvl>
   </w:abstractNum>
-  <w:abstractNum w:abstractNumId="20">
+  <w:abstractNum w:abstractNumId="30">
     <w:nsid w:val="51741B25"/>
     <w:multiLevelType w:val="multilevel"/>
     <w:tmpl w:val="543293D6"/>
@@ -43742,7 +46550,7 @@
       </w:pPr>
     </w:lvl>
   </w:abstractNum>
-  <w:abstractNum w:abstractNumId="21">
+  <w:abstractNum w:abstractNumId="31">
     <w:nsid w:val="52C52394"/>
     <w:multiLevelType w:val="hybridMultilevel"/>
     <w:tmpl w:val="5AF84964"/>
@@ -43855,7 +46663,7 @@
       </w:rPr>
     </w:lvl>
   </w:abstractNum>
-  <w:abstractNum w:abstractNumId="22">
+  <w:abstractNum w:abstractNumId="32">
     <w:nsid w:val="53535EE0"/>
     <w:multiLevelType w:val="hybridMultilevel"/>
     <w:tmpl w:val="FBC446C6"/>
@@ -43941,7 +46749,7 @@
       </w:pPr>
     </w:lvl>
   </w:abstractNum>
-  <w:abstractNum w:abstractNumId="23">
+  <w:abstractNum w:abstractNumId="33">
     <w:nsid w:val="5426746E"/>
     <w:multiLevelType w:val="multilevel"/>
     <w:tmpl w:val="543293D6"/>
@@ -44057,7 +46865,96 @@
       </w:pPr>
     </w:lvl>
   </w:abstractNum>
-  <w:abstractNum w:abstractNumId="24">
+  <w:abstractNum w:abstractNumId="34">
+    <w:nsid w:val="5F046F55"/>
+    <w:multiLevelType w:val="hybridMultilevel"/>
+    <w:tmpl w:val="BA54DF28"/>
+    <w:lvl w:ilvl="0" w:tplc="0409000F">
+      <w:start w:val="1"/>
+      <w:numFmt w:val="decimal"/>
+      <w:lvlText w:val="%1."/>
+      <w:lvlJc w:val="left"/>
+      <w:pPr>
+        <w:ind w:left="720" w:hanging="360"/>
+      </w:pPr>
+      <w:rPr>
+        <w:rFonts w:hint="default"/>
+      </w:rPr>
+    </w:lvl>
+    <w:lvl w:ilvl="1" w:tplc="04090019" w:tentative="1">
+      <w:start w:val="1"/>
+      <w:numFmt w:val="lowerLetter"/>
+      <w:lvlText w:val="%2."/>
+      <w:lvlJc w:val="left"/>
+      <w:pPr>
+        <w:ind w:left="1440" w:hanging="360"/>
+      </w:pPr>
+    </w:lvl>
+    <w:lvl w:ilvl="2" w:tplc="0409001B" w:tentative="1">
+      <w:start w:val="1"/>
+      <w:numFmt w:val="lowerRoman"/>
+      <w:lvlText w:val="%3."/>
+      <w:lvlJc w:val="right"/>
+      <w:pPr>
+        <w:ind w:left="2160" w:hanging="180"/>
+      </w:pPr>
+    </w:lvl>
+    <w:lvl w:ilvl="3" w:tplc="0409000F" w:tentative="1">
+      <w:start w:val="1"/>
+      <w:numFmt w:val="decimal"/>
+      <w:lvlText w:val="%4."/>
+      <w:lvlJc w:val="left"/>
+      <w:pPr>
+        <w:ind w:left="2880" w:hanging="360"/>
+      </w:pPr>
+    </w:lvl>
+    <w:lvl w:ilvl="4" w:tplc="04090019" w:tentative="1">
+      <w:start w:val="1"/>
+      <w:numFmt w:val="lowerLetter"/>
+      <w:lvlText w:val="%5."/>
+      <w:lvlJc w:val="left"/>
+      <w:pPr>
+        <w:ind w:left="3600" w:hanging="360"/>
+      </w:pPr>
+    </w:lvl>
+    <w:lvl w:ilvl="5" w:tplc="0409001B" w:tentative="1">
+      <w:start w:val="1"/>
+      <w:numFmt w:val="lowerRoman"/>
+      <w:lvlText w:val="%6."/>
+      <w:lvlJc w:val="right"/>
+      <w:pPr>
+        <w:ind w:left="4320" w:hanging="180"/>
+      </w:pPr>
+    </w:lvl>
+    <w:lvl w:ilvl="6" w:tplc="0409000F" w:tentative="1">
+      <w:start w:val="1"/>
+      <w:numFmt w:val="decimal"/>
+      <w:lvlText w:val="%7."/>
+      <w:lvlJc w:val="left"/>
+      <w:pPr>
+        <w:ind w:left="5040" w:hanging="360"/>
+      </w:pPr>
+    </w:lvl>
+    <w:lvl w:ilvl="7" w:tplc="04090019" w:tentative="1">
+      <w:start w:val="1"/>
+      <w:numFmt w:val="lowerLetter"/>
+      <w:lvlText w:val="%8."/>
+      <w:lvlJc w:val="left"/>
+      <w:pPr>
+        <w:ind w:left="5760" w:hanging="360"/>
+      </w:pPr>
+    </w:lvl>
+    <w:lvl w:ilvl="8" w:tplc="0409001B" w:tentative="1">
+      <w:start w:val="1"/>
+      <w:numFmt w:val="lowerRoman"/>
+      <w:lvlText w:val="%9."/>
+      <w:lvlJc w:val="right"/>
+      <w:pPr>
+        <w:ind w:left="6480" w:hanging="180"/>
+      </w:pPr>
+    </w:lvl>
+  </w:abstractNum>
+  <w:abstractNum w:abstractNumId="35">
     <w:nsid w:val="5F2B2FD6"/>
     <w:multiLevelType w:val="multilevel"/>
     <w:tmpl w:val="543293D6"/>
@@ -44173,7 +47070,7 @@
       </w:pPr>
     </w:lvl>
   </w:abstractNum>
-  <w:abstractNum w:abstractNumId="25">
+  <w:abstractNum w:abstractNumId="36">
     <w:nsid w:val="65430978"/>
     <w:multiLevelType w:val="multilevel"/>
     <w:tmpl w:val="543293D6"/>
@@ -44289,7 +47186,96 @@
       </w:pPr>
     </w:lvl>
   </w:abstractNum>
-  <w:abstractNum w:abstractNumId="26">
+  <w:abstractNum w:abstractNumId="37">
+    <w:nsid w:val="67C70A34"/>
+    <w:multiLevelType w:val="hybridMultilevel"/>
+    <w:tmpl w:val="65FE1934"/>
+    <w:lvl w:ilvl="0" w:tplc="0409000F">
+      <w:start w:val="1"/>
+      <w:numFmt w:val="decimal"/>
+      <w:lvlText w:val="%1."/>
+      <w:lvlJc w:val="left"/>
+      <w:pPr>
+        <w:ind w:left="720" w:hanging="360"/>
+      </w:pPr>
+      <w:rPr>
+        <w:rFonts w:hint="default"/>
+      </w:rPr>
+    </w:lvl>
+    <w:lvl w:ilvl="1" w:tplc="04090019" w:tentative="1">
+      <w:start w:val="1"/>
+      <w:numFmt w:val="lowerLetter"/>
+      <w:lvlText w:val="%2."/>
+      <w:lvlJc w:val="left"/>
+      <w:pPr>
+        <w:ind w:left="1440" w:hanging="360"/>
+      </w:pPr>
+    </w:lvl>
+    <w:lvl w:ilvl="2" w:tplc="0409001B" w:tentative="1">
+      <w:start w:val="1"/>
+      <w:numFmt w:val="lowerRoman"/>
+      <w:lvlText w:val="%3."/>
+      <w:lvlJc w:val="right"/>
+      <w:pPr>
+        <w:ind w:left="2160" w:hanging="180"/>
+      </w:pPr>
+    </w:lvl>
+    <w:lvl w:ilvl="3" w:tplc="0409000F" w:tentative="1">
+      <w:start w:val="1"/>
+      <w:numFmt w:val="decimal"/>
+      <w:lvlText w:val="%4."/>
+      <w:lvlJc w:val="left"/>
+      <w:pPr>
+        <w:ind w:left="2880" w:hanging="360"/>
+      </w:pPr>
+    </w:lvl>
+    <w:lvl w:ilvl="4" w:tplc="04090019" w:tentative="1">
+      <w:start w:val="1"/>
+      <w:numFmt w:val="lowerLetter"/>
+      <w:lvlText w:val="%5."/>
+      <w:lvlJc w:val="left"/>
+      <w:pPr>
+        <w:ind w:left="3600" w:hanging="360"/>
+      </w:pPr>
+    </w:lvl>
+    <w:lvl w:ilvl="5" w:tplc="0409001B" w:tentative="1">
+      <w:start w:val="1"/>
+      <w:numFmt w:val="lowerRoman"/>
+      <w:lvlText w:val="%6."/>
+      <w:lvlJc w:val="right"/>
+      <w:pPr>
+        <w:ind w:left="4320" w:hanging="180"/>
+      </w:pPr>
+    </w:lvl>
+    <w:lvl w:ilvl="6" w:tplc="0409000F" w:tentative="1">
+      <w:start w:val="1"/>
+      <w:numFmt w:val="decimal"/>
+      <w:lvlText w:val="%7."/>
+      <w:lvlJc w:val="left"/>
+      <w:pPr>
+        <w:ind w:left="5040" w:hanging="360"/>
+      </w:pPr>
+    </w:lvl>
+    <w:lvl w:ilvl="7" w:tplc="04090019" w:tentative="1">
+      <w:start w:val="1"/>
+      <w:numFmt w:val="lowerLetter"/>
+      <w:lvlText w:val="%8."/>
+      <w:lvlJc w:val="left"/>
+      <w:pPr>
+        <w:ind w:left="5760" w:hanging="360"/>
+      </w:pPr>
+    </w:lvl>
+    <w:lvl w:ilvl="8" w:tplc="0409001B" w:tentative="1">
+      <w:start w:val="1"/>
+      <w:numFmt w:val="lowerRoman"/>
+      <w:lvlText w:val="%9."/>
+      <w:lvlJc w:val="right"/>
+      <w:pPr>
+        <w:ind w:left="6480" w:hanging="180"/>
+      </w:pPr>
+    </w:lvl>
+  </w:abstractNum>
+  <w:abstractNum w:abstractNumId="38">
     <w:nsid w:val="6C263782"/>
     <w:multiLevelType w:val="multilevel"/>
     <w:tmpl w:val="543293D6"/>
@@ -44405,7 +47391,7 @@
       </w:pPr>
     </w:lvl>
   </w:abstractNum>
-  <w:abstractNum w:abstractNumId="27">
+  <w:abstractNum w:abstractNumId="39">
     <w:nsid w:val="6C9F6D55"/>
     <w:multiLevelType w:val="multilevel"/>
     <w:tmpl w:val="543293D6"/>
@@ -44521,7 +47507,7 @@
       </w:pPr>
     </w:lvl>
   </w:abstractNum>
-  <w:abstractNum w:abstractNumId="28">
+  <w:abstractNum w:abstractNumId="40">
     <w:nsid w:val="708A1FE1"/>
     <w:multiLevelType w:val="multilevel"/>
     <w:tmpl w:val="B1D852A4"/>
@@ -44634,7 +47620,7 @@
       </w:pPr>
     </w:lvl>
   </w:abstractNum>
-  <w:abstractNum w:abstractNumId="29">
+  <w:abstractNum w:abstractNumId="41">
     <w:nsid w:val="725567DA"/>
     <w:multiLevelType w:val="multilevel"/>
     <w:tmpl w:val="795094DA"/>
@@ -44775,7 +47761,7 @@
       </w:rPr>
     </w:lvl>
   </w:abstractNum>
-  <w:abstractNum w:abstractNumId="30">
+  <w:abstractNum w:abstractNumId="42">
     <w:nsid w:val="789D7765"/>
     <w:multiLevelType w:val="multilevel"/>
     <w:tmpl w:val="543293D6"/>
@@ -44891,7 +47877,7 @@
       </w:pPr>
     </w:lvl>
   </w:abstractNum>
-  <w:abstractNum w:abstractNumId="31">
+  <w:abstractNum w:abstractNumId="43">
     <w:nsid w:val="7A6D6DE2"/>
     <w:multiLevelType w:val="multilevel"/>
     <w:tmpl w:val="795094DA"/>
@@ -45032,7 +48018,7 @@
       </w:rPr>
     </w:lvl>
   </w:abstractNum>
-  <w:abstractNum w:abstractNumId="32">
+  <w:abstractNum w:abstractNumId="44">
     <w:nsid w:val="7DC714FA"/>
     <w:multiLevelType w:val="hybridMultilevel"/>
     <w:tmpl w:val="DD48CA8E"/>
@@ -45145,103 +48131,139 @@
     </w:lvl>
   </w:abstractNum>
   <w:num w:numId="1">
-    <w:abstractNumId w:val="23"/>
+    <w:abstractNumId w:val="33"/>
   </w:num>
   <w:num w:numId="2">
+    <w:abstractNumId w:val="31"/>
+  </w:num>
+  <w:num w:numId="3">
+    <w:abstractNumId w:val="44"/>
+  </w:num>
+  <w:num w:numId="4">
+    <w:abstractNumId w:val="18"/>
+  </w:num>
+  <w:num w:numId="5">
+    <w:abstractNumId w:val="29"/>
+  </w:num>
+  <w:num w:numId="6">
+    <w:abstractNumId w:val="4"/>
+  </w:num>
+  <w:num w:numId="7">
+    <w:abstractNumId w:val="8"/>
+  </w:num>
+  <w:num w:numId="8">
+    <w:abstractNumId w:val="43"/>
+  </w:num>
+  <w:num w:numId="9">
+    <w:abstractNumId w:val="2"/>
+  </w:num>
+  <w:num w:numId="10">
     <w:abstractNumId w:val="21"/>
   </w:num>
-  <w:num w:numId="3">
+  <w:num w:numId="11">
+    <w:abstractNumId w:val="30"/>
+  </w:num>
+  <w:num w:numId="12">
+    <w:abstractNumId w:val="41"/>
+  </w:num>
+  <w:num w:numId="13">
+    <w:abstractNumId w:val="19"/>
+  </w:num>
+  <w:num w:numId="14">
+    <w:abstractNumId w:val="22"/>
+  </w:num>
+  <w:num w:numId="15">
+    <w:abstractNumId w:val="17"/>
+  </w:num>
+  <w:num w:numId="16">
     <w:abstractNumId w:val="32"/>
   </w:num>
-  <w:num w:numId="4">
-    <w:abstractNumId w:val="11"/>
+  <w:num w:numId="17">
+    <w:abstractNumId w:val="38"/>
   </w:num>
-  <w:num w:numId="5">
-    <w:abstractNumId w:val="19"/>
+  <w:num w:numId="18">
+    <w:abstractNumId w:val="13"/>
   </w:num>
-  <w:num w:numId="6">
-    <w:abstractNumId w:val="2"/>
-  </w:num>
-  <w:num w:numId="7">
-    <w:abstractNumId w:val="4"/>
-  </w:num>
-  <w:num w:numId="8">
-    <w:abstractNumId w:val="31"/>
-  </w:num>
-  <w:num w:numId="9">
-    <w:abstractNumId w:val="1"/>
-  </w:num>
-  <w:num w:numId="10">
+  <w:num w:numId="19">
     <w:abstractNumId w:val="14"/>
   </w:num>
-  <w:num w:numId="11">
+  <w:num w:numId="20">
+    <w:abstractNumId w:val="26"/>
+  </w:num>
+  <w:num w:numId="21">
+    <w:abstractNumId w:val="12"/>
+  </w:num>
+  <w:num w:numId="22">
+    <w:abstractNumId w:val="24"/>
+  </w:num>
+  <w:num w:numId="23">
+    <w:abstractNumId w:val="42"/>
+  </w:num>
+  <w:num w:numId="24">
+    <w:abstractNumId w:val="27"/>
+  </w:num>
+  <w:num w:numId="25">
+    <w:abstractNumId w:val="9"/>
+  </w:num>
+  <w:num w:numId="26">
+    <w:abstractNumId w:val="10"/>
+  </w:num>
+  <w:num w:numId="27">
     <w:abstractNumId w:val="20"/>
   </w:num>
-  <w:num w:numId="12">
-    <w:abstractNumId w:val="29"/>
+  <w:num w:numId="28">
+    <w:abstractNumId w:val="35"/>
   </w:num>
-  <w:num w:numId="13">
-    <w:abstractNumId w:val="12"/>
+  <w:num w:numId="29">
+    <w:abstractNumId w:val="36"/>
   </w:num>
-  <w:num w:numId="14">
-    <w:abstractNumId w:val="15"/>
+  <w:num w:numId="30">
+    <w:abstractNumId w:val="39"/>
   </w:num>
-  <w:num w:numId="15">
-    <w:abstractNumId w:val="10"/>
-  </w:num>
-  <w:num w:numId="16">
-    <w:abstractNumId w:val="22"/>
-  </w:num>
-  <w:num w:numId="17">
-    <w:abstractNumId w:val="26"/>
-  </w:num>
-  <w:num w:numId="18">
-    <w:abstractNumId w:val="8"/>
-  </w:num>
-  <w:num w:numId="19">
-    <w:abstractNumId w:val="9"/>
-  </w:num>
-  <w:num w:numId="20">
-    <w:abstractNumId w:val="17"/>
-  </w:num>
-  <w:num w:numId="21">
-    <w:abstractNumId w:val="7"/>
-  </w:num>
-  <w:num w:numId="22">
-    <w:abstractNumId w:val="16"/>
-  </w:num>
-  <w:num w:numId="23">
-    <w:abstractNumId w:val="30"/>
-  </w:num>
-  <w:num w:numId="24">
-    <w:abstractNumId w:val="18"/>
-  </w:num>
-  <w:num w:numId="25">
-    <w:abstractNumId w:val="5"/>
-  </w:num>
-  <w:num w:numId="26">
+  <w:num w:numId="31">
     <w:abstractNumId w:val="6"/>
   </w:num>
-  <w:num w:numId="27">
-    <w:abstractNumId w:val="13"/>
-  </w:num>
-  <w:num w:numId="28">
-    <w:abstractNumId w:val="24"/>
-  </w:num>
-  <w:num w:numId="29">
-    <w:abstractNumId w:val="25"/>
-  </w:num>
-  <w:num w:numId="30">
-    <w:abstractNumId w:val="27"/>
-  </w:num>
-  <w:num w:numId="31">
-    <w:abstractNumId w:val="3"/>
-  </w:num>
   <w:num w:numId="32">
-    <w:abstractNumId w:val="28"/>
+    <w:abstractNumId w:val="40"/>
   </w:num>
   <w:num w:numId="33">
     <w:abstractNumId w:val="0"/>
+  </w:num>
+  <w:num w:numId="34">
+    <w:abstractNumId w:val="3"/>
+  </w:num>
+  <w:num w:numId="35">
+    <w:abstractNumId w:val="1"/>
+  </w:num>
+  <w:num w:numId="36">
+    <w:abstractNumId w:val="5"/>
+  </w:num>
+  <w:num w:numId="37">
+    <w:abstractNumId w:val="25"/>
+  </w:num>
+  <w:num w:numId="38">
+    <w:abstractNumId w:val="11"/>
+  </w:num>
+  <w:num w:numId="39">
+    <w:abstractNumId w:val="23"/>
+  </w:num>
+  <w:num w:numId="40">
+    <w:abstractNumId w:val="15"/>
+  </w:num>
+  <w:num w:numId="41">
+    <w:abstractNumId w:val="37"/>
+  </w:num>
+  <w:num w:numId="42">
+    <w:abstractNumId w:val="34"/>
+  </w:num>
+  <w:num w:numId="43">
+    <w:abstractNumId w:val="7"/>
+  </w:num>
+  <w:num w:numId="44">
+    <w:abstractNumId w:val="28"/>
+  </w:num>
+  <w:num w:numId="45">
+    <w:abstractNumId w:val="16"/>
   </w:num>
 </w:numbering>
 </file>
@@ -46001,7 +49023,7 @@
 </file>
 
 <file path=customXml/itemProps2.xml><?xml version="1.0" encoding="utf-8"?>
-<ds:datastoreItem xmlns:ds="http://schemas.openxmlformats.org/officeDocument/2006/customXml" ds:itemID="{97B69F78-7765-4F5E-831A-438C6FC652C4}">
+<ds:datastoreItem xmlns:ds="http://schemas.openxmlformats.org/officeDocument/2006/customXml" ds:itemID="{FF2D41E2-212B-499F-A3E1-1B0045DB6E58}">
   <ds:schemaRefs>
     <ds:schemaRef ds:uri="http://schemas.openxmlformats.org/officeDocument/2006/bibliography"/>
   </ds:schemaRefs>
@@ -46009,7 +49031,7 @@
 </file>
 
 <file path=customXml/itemProps3.xml><?xml version="1.0" encoding="utf-8"?>
-<ds:datastoreItem xmlns:ds="http://schemas.openxmlformats.org/officeDocument/2006/customXml" ds:itemID="{1AFC44CB-EF05-41E0-A633-65AC82E71FB7}">
+<ds:datastoreItem xmlns:ds="http://schemas.openxmlformats.org/officeDocument/2006/customXml" ds:itemID="{C60C1DDE-EF8E-4CA8-AB91-206FFD74E939}">
   <ds:schemaRefs>
     <ds:schemaRef ds:uri="http://schemas.openxmlformats.org/officeDocument/2006/bibliography"/>
   </ds:schemaRefs>

</xml_diff>